<commit_message>
chore: dejándolo a puto de entrega. Ya casi.
</commit_message>
<xml_diff>
--- a/doc/diseños/diseñosCodigoJava.docx
+++ b/doc/diseños/diseñosCodigoJava.docx
@@ -510,32 +510,19 @@
                               </w:rPr>
                               <w:t xml:space="preserve">  </w:t>
                             </w:r>
-                            <w:r>
-                              <w:fldChar w:fldCharType="begin"/>
-                            </w:r>
-                            <w:r>
-                              <w:rPr>
-                                <w:lang w:val="en-US"/>
-                              </w:rPr>
-                              <w:instrText>HYPERLINK "https://github.com/ALANGMupv/ProyectoBiometria2025.git" \t "_blank"</w:instrText>
-                            </w:r>
-                            <w:r>
-                              <w:fldChar w:fldCharType="separate"/>
-                            </w:r>
-                            <w:r>
-                              <w:rPr>
-                                <w:rStyle w:val="Hipervnculo"/>
-                                <w:b/>
-                                <w:bCs/>
-                                <w:sz w:val="26"/>
-                                <w:szCs w:val="26"/>
-                                <w:lang w:val="en-US"/>
-                              </w:rPr>
-                              <w:t>https://github.com/ALANGMupv/ProyectoBiometria2025.git</w:t>
-                            </w:r>
-                            <w:r>
-                              <w:fldChar w:fldCharType="end"/>
-                            </w:r>
+                            <w:hyperlink r:id="rId13" w:tgtFrame="_blank" w:history="1">
+                              <w:r>
+                                <w:rPr>
+                                  <w:rStyle w:val="Hipervnculo"/>
+                                  <w:b/>
+                                  <w:bCs/>
+                                  <w:sz w:val="26"/>
+                                  <w:szCs w:val="26"/>
+                                  <w:lang w:val="en-US"/>
+                                </w:rPr>
+                                <w:t>https://github.com/ALANGMupv/ProyectoBiometria2025.git</w:t>
+                              </w:r>
+                            </w:hyperlink>
                           </w:p>
                           <w:p>
                             <w:pPr>
@@ -589,7 +576,7 @@
                               </w:rPr>
                               <w:t xml:space="preserve">: </w:t>
                             </w:r>
-                            <w:hyperlink r:id="rId13" w:tgtFrame="_blank" w:history="1">
+                            <w:hyperlink r:id="rId14" w:tgtFrame="_blank" w:history="1">
                               <w:r>
                                 <w:rPr>
                                   <w:rStyle w:val="Hipervnculo"/>
@@ -822,32 +809,19 @@
                         </w:rPr>
                         <w:t xml:space="preserve">  </w:t>
                       </w:r>
-                      <w:r>
-                        <w:fldChar w:fldCharType="begin"/>
-                      </w:r>
-                      <w:r>
-                        <w:rPr>
-                          <w:lang w:val="en-US"/>
-                        </w:rPr>
-                        <w:instrText>HYPERLINK "https://github.com/ALANGMupv/ProyectoBiometria2025.git" \t "_blank"</w:instrText>
-                      </w:r>
-                      <w:r>
-                        <w:fldChar w:fldCharType="separate"/>
-                      </w:r>
-                      <w:r>
-                        <w:rPr>
-                          <w:rStyle w:val="Hipervnculo"/>
-                          <w:b/>
-                          <w:bCs/>
-                          <w:sz w:val="26"/>
-                          <w:szCs w:val="26"/>
-                          <w:lang w:val="en-US"/>
-                        </w:rPr>
-                        <w:t>https://github.com/ALANGMupv/ProyectoBiometria2025.git</w:t>
-                      </w:r>
-                      <w:r>
-                        <w:fldChar w:fldCharType="end"/>
-                      </w:r>
+                      <w:hyperlink r:id="rId15" w:tgtFrame="_blank" w:history="1">
+                        <w:r>
+                          <w:rPr>
+                            <w:rStyle w:val="Hipervnculo"/>
+                            <w:b/>
+                            <w:bCs/>
+                            <w:sz w:val="26"/>
+                            <w:szCs w:val="26"/>
+                            <w:lang w:val="en-US"/>
+                          </w:rPr>
+                          <w:t>https://github.com/ALANGMupv/ProyectoBiometria2025.git</w:t>
+                        </w:r>
+                      </w:hyperlink>
                     </w:p>
                     <w:p>
                       <w:pPr>
@@ -901,7 +875,7 @@
                         </w:rPr>
                         <w:t xml:space="preserve">: </w:t>
                       </w:r>
-                      <w:hyperlink r:id="rId14" w:tgtFrame="_blank" w:history="1">
+                      <w:hyperlink r:id="rId16" w:tgtFrame="_blank" w:history="1">
                         <w:r>
                           <w:rPr>
                             <w:rStyle w:val="Hipervnculo"/>
@@ -1079,7 +1053,7 @@
       <w:r>
         <w:fldChar w:fldCharType="separate"/>
       </w:r>
-      <w:hyperlink w:anchor="_Toc209983133" w:history="1">
+      <w:hyperlink w:anchor="_Toc210163751" w:history="1">
         <w:r>
           <w:rPr>
             <w:rStyle w:val="Hipervnculo"/>
@@ -1106,7 +1080,7 @@
             <w:noProof/>
             <w:webHidden/>
           </w:rPr>
-          <w:instrText xml:space="preserve"> PAGEREF _Toc209983133 \h </w:instrText>
+          <w:instrText xml:space="preserve"> PAGEREF _Toc210163751 \h </w:instrText>
         </w:r>
         <w:r>
           <w:rPr>
@@ -1151,7 +1125,7 @@
           <w14:ligatures w14:val="standardContextual"/>
         </w:rPr>
       </w:pPr>
-      <w:hyperlink w:anchor="_Toc209983134" w:history="1">
+      <w:hyperlink w:anchor="_Toc210163752" w:history="1">
         <w:r>
           <w:rPr>
             <w:rStyle w:val="Hipervnculo"/>
@@ -1178,7 +1152,7 @@
             <w:noProof/>
             <w:webHidden/>
           </w:rPr>
-          <w:instrText xml:space="preserve"> PAGEREF _Toc209983134 \h </w:instrText>
+          <w:instrText xml:space="preserve"> PAGEREF _Toc210163752 \h </w:instrText>
         </w:r>
         <w:r>
           <w:rPr>
@@ -1223,7 +1197,7 @@
           <w14:ligatures w14:val="standardContextual"/>
         </w:rPr>
       </w:pPr>
-      <w:hyperlink w:anchor="_Toc209983135" w:history="1">
+      <w:hyperlink w:anchor="_Toc210163753" w:history="1">
         <w:r>
           <w:rPr>
             <w:rStyle w:val="Hipervnculo"/>
@@ -1250,7 +1224,7 @@
             <w:noProof/>
             <w:webHidden/>
           </w:rPr>
-          <w:instrText xml:space="preserve"> PAGEREF _Toc209983135 \h </w:instrText>
+          <w:instrText xml:space="preserve"> PAGEREF _Toc210163753 \h </w:instrText>
         </w:r>
         <w:r>
           <w:rPr>
@@ -1295,7 +1269,7 @@
           <w14:ligatures w14:val="standardContextual"/>
         </w:rPr>
       </w:pPr>
-      <w:hyperlink w:anchor="_Toc209983136" w:history="1">
+      <w:hyperlink w:anchor="_Toc210163754" w:history="1">
         <w:r>
           <w:rPr>
             <w:rStyle w:val="Hipervnculo"/>
@@ -1322,7 +1296,7 @@
             <w:noProof/>
             <w:webHidden/>
           </w:rPr>
-          <w:instrText xml:space="preserve"> PAGEREF _Toc209983136 \h </w:instrText>
+          <w:instrText xml:space="preserve"> PAGEREF _Toc210163754 \h </w:instrText>
         </w:r>
         <w:r>
           <w:rPr>
@@ -1354,36 +1328,8 @@
       </w:hyperlink>
     </w:p>
     <w:p>
-      <w:r>
-        <w:fldChar w:fldCharType="end"/>
-      </w:r>
-    </w:p>
-    <w:p>
-      <w:pPr>
-        <w:rPr>
-          <w:b/>
-          <w:bCs/>
-        </w:rPr>
-      </w:pPr>
-      <w:r>
-        <w:rPr>
-          <w:b/>
-          <w:bCs/>
-        </w:rPr>
-        <w:t>TABLA DE ILUSTRACIONES / DISEÑOS</w:t>
-      </w:r>
-    </w:p>
-    <w:p>
-      <w:pPr>
-        <w:rPr>
-          <w:b/>
-          <w:bCs/>
-        </w:rPr>
-      </w:pPr>
-    </w:p>
-    <w:p>
-      <w:pPr>
-        <w:pStyle w:val="Tabladeilustraciones"/>
+      <w:pPr>
+        <w:pStyle w:val="TDC5"/>
         <w:tabs>
           <w:tab w:val="right" w:leader="dot" w:pos="9594"/>
         </w:tabs>
@@ -1395,34 +1341,13 @@
           <w14:ligatures w14:val="standardContextual"/>
         </w:rPr>
       </w:pPr>
-      <w:r>
-        <w:rPr>
-          <w:b/>
-          <w:bCs/>
-        </w:rPr>
-        <w:fldChar w:fldCharType="begin"/>
-      </w:r>
-      <w:r>
-        <w:rPr>
-          <w:b/>
-          <w:bCs/>
-        </w:rPr>
-        <w:instrText xml:space="preserve"> TOC \h \z \c "Ilustración" </w:instrText>
-      </w:r>
-      <w:r>
-        <w:rPr>
-          <w:b/>
-          <w:bCs/>
-        </w:rPr>
-        <w:fldChar w:fldCharType="separate"/>
-      </w:r>
-      <w:hyperlink w:anchor="_Toc209983137" w:history="1">
+      <w:hyperlink w:anchor="_Toc210163755" w:history="1">
         <w:r>
           <w:rPr>
             <w:rStyle w:val="Hipervnculo"/>
             <w:noProof/>
           </w:rPr>
-          <w:t>Ilustración 1: Diseño MainActivity</w:t>
+          <w:t>LogicaFake (clase auxiliar creada por mí)</w:t>
         </w:r>
         <w:r>
           <w:rPr>
@@ -1443,7 +1368,128 @@
             <w:noProof/>
             <w:webHidden/>
           </w:rPr>
-          <w:instrText xml:space="preserve"> PAGEREF _Toc209983137 \h </w:instrText>
+          <w:instrText xml:space="preserve"> PAGEREF _Toc210163755 \h </w:instrText>
+        </w:r>
+        <w:r>
+          <w:rPr>
+            <w:noProof/>
+            <w:webHidden/>
+          </w:rPr>
+        </w:r>
+        <w:r>
+          <w:rPr>
+            <w:noProof/>
+            <w:webHidden/>
+          </w:rPr>
+          <w:fldChar w:fldCharType="separate"/>
+        </w:r>
+        <w:r>
+          <w:rPr>
+            <w:noProof/>
+            <w:webHidden/>
+          </w:rPr>
+          <w:t>7</w:t>
+        </w:r>
+        <w:r>
+          <w:rPr>
+            <w:noProof/>
+            <w:webHidden/>
+          </w:rPr>
+          <w:fldChar w:fldCharType="end"/>
+        </w:r>
+      </w:hyperlink>
+    </w:p>
+    <w:p>
+      <w:r>
+        <w:fldChar w:fldCharType="end"/>
+      </w:r>
+    </w:p>
+    <w:p>
+      <w:pPr>
+        <w:rPr>
+          <w:b/>
+          <w:bCs/>
+        </w:rPr>
+      </w:pPr>
+      <w:r>
+        <w:rPr>
+          <w:b/>
+          <w:bCs/>
+        </w:rPr>
+        <w:t>TABLA DE ILUSTRACIONES / DISEÑOS</w:t>
+      </w:r>
+    </w:p>
+    <w:p>
+      <w:pPr>
+        <w:rPr>
+          <w:b/>
+          <w:bCs/>
+        </w:rPr>
+      </w:pPr>
+    </w:p>
+    <w:p>
+      <w:pPr>
+        <w:pStyle w:val="Tabladeilustraciones"/>
+        <w:tabs>
+          <w:tab w:val="right" w:leader="dot" w:pos="9594"/>
+        </w:tabs>
+        <w:rPr>
+          <w:rFonts w:eastAsiaTheme="minorEastAsia"/>
+          <w:noProof/>
+          <w:kern w:val="2"/>
+          <w:lang w:eastAsia="es-ES"/>
+          <w14:ligatures w14:val="standardContextual"/>
+        </w:rPr>
+      </w:pPr>
+      <w:r>
+        <w:rPr>
+          <w:b/>
+          <w:bCs/>
+        </w:rPr>
+        <w:fldChar w:fldCharType="begin"/>
+      </w:r>
+      <w:r>
+        <w:rPr>
+          <w:b/>
+          <w:bCs/>
+        </w:rPr>
+        <w:instrText xml:space="preserve"> TOC \h \z \c "Ilustración" </w:instrText>
+      </w:r>
+      <w:r>
+        <w:rPr>
+          <w:b/>
+          <w:bCs/>
+        </w:rPr>
+        <w:fldChar w:fldCharType="separate"/>
+      </w:r>
+      <w:hyperlink w:anchor="_Toc210163756" w:history="1">
+        <w:r>
+          <w:rPr>
+            <w:rStyle w:val="Hipervnculo"/>
+            <w:noProof/>
+          </w:rPr>
+          <w:t>Ilustración 1: Diseño MainAcitivity</w:t>
+        </w:r>
+        <w:r>
+          <w:rPr>
+            <w:noProof/>
+            <w:webHidden/>
+          </w:rPr>
+          <w:tab/>
+        </w:r>
+        <w:r>
+          <w:rPr>
+            <w:noProof/>
+            <w:webHidden/>
+          </w:rPr>
+          <w:fldChar w:fldCharType="begin"/>
+        </w:r>
+        <w:r>
+          <w:rPr>
+            <w:noProof/>
+            <w:webHidden/>
+          </w:rPr>
+          <w:instrText xml:space="preserve"> PAGEREF _Toc210163756 \h </w:instrText>
         </w:r>
         <w:r>
           <w:rPr>
@@ -1488,7 +1534,7 @@
           <w14:ligatures w14:val="standardContextual"/>
         </w:rPr>
       </w:pPr>
-      <w:hyperlink w:anchor="_Toc209983138" w:history="1">
+      <w:hyperlink w:anchor="_Toc210163757" w:history="1">
         <w:r>
           <w:rPr>
             <w:rStyle w:val="Hipervnculo"/>
@@ -1515,7 +1561,7 @@
             <w:noProof/>
             <w:webHidden/>
           </w:rPr>
-          <w:instrText xml:space="preserve"> PAGEREF _Toc209983138 \h </w:instrText>
+          <w:instrText xml:space="preserve"> PAGEREF _Toc210163757 \h </w:instrText>
         </w:r>
         <w:r>
           <w:rPr>
@@ -1560,7 +1606,7 @@
           <w14:ligatures w14:val="standardContextual"/>
         </w:rPr>
       </w:pPr>
-      <w:hyperlink w:anchor="_Toc209983139" w:history="1">
+      <w:hyperlink w:anchor="_Toc210163758" w:history="1">
         <w:r>
           <w:rPr>
             <w:rStyle w:val="Hipervnculo"/>
@@ -1587,7 +1633,7 @@
             <w:noProof/>
             <w:webHidden/>
           </w:rPr>
-          <w:instrText xml:space="preserve"> PAGEREF _Toc209983139 \h </w:instrText>
+          <w:instrText xml:space="preserve"> PAGEREF _Toc210163758 \h </w:instrText>
         </w:r>
         <w:r>
           <w:rPr>
@@ -1620,6 +1666,78 @@
     </w:p>
     <w:p>
       <w:pPr>
+        <w:pStyle w:val="Tabladeilustraciones"/>
+        <w:tabs>
+          <w:tab w:val="right" w:leader="dot" w:pos="9594"/>
+        </w:tabs>
+        <w:rPr>
+          <w:rFonts w:eastAsiaTheme="minorEastAsia"/>
+          <w:noProof/>
+          <w:kern w:val="2"/>
+          <w:lang w:eastAsia="es-ES"/>
+          <w14:ligatures w14:val="standardContextual"/>
+        </w:rPr>
+      </w:pPr>
+      <w:hyperlink w:anchor="_Toc210163759" w:history="1">
+        <w:r>
+          <w:rPr>
+            <w:rStyle w:val="Hipervnculo"/>
+            <w:noProof/>
+          </w:rPr>
+          <w:t>Ilustración 4: Diseño LogicaFake</w:t>
+        </w:r>
+        <w:r>
+          <w:rPr>
+            <w:noProof/>
+            <w:webHidden/>
+          </w:rPr>
+          <w:tab/>
+        </w:r>
+        <w:r>
+          <w:rPr>
+            <w:noProof/>
+            <w:webHidden/>
+          </w:rPr>
+          <w:fldChar w:fldCharType="begin"/>
+        </w:r>
+        <w:r>
+          <w:rPr>
+            <w:noProof/>
+            <w:webHidden/>
+          </w:rPr>
+          <w:instrText xml:space="preserve"> PAGEREF _Toc210163759 \h </w:instrText>
+        </w:r>
+        <w:r>
+          <w:rPr>
+            <w:noProof/>
+            <w:webHidden/>
+          </w:rPr>
+        </w:r>
+        <w:r>
+          <w:rPr>
+            <w:noProof/>
+            <w:webHidden/>
+          </w:rPr>
+          <w:fldChar w:fldCharType="separate"/>
+        </w:r>
+        <w:r>
+          <w:rPr>
+            <w:noProof/>
+            <w:webHidden/>
+          </w:rPr>
+          <w:t>7</w:t>
+        </w:r>
+        <w:r>
+          <w:rPr>
+            <w:noProof/>
+            <w:webHidden/>
+          </w:rPr>
+          <w:fldChar w:fldCharType="end"/>
+        </w:r>
+      </w:hyperlink>
+    </w:p>
+    <w:p>
+      <w:pPr>
         <w:rPr>
           <w:b/>
           <w:bCs/>
@@ -1883,18 +2001,9 @@
     </w:p>
     <w:p>
       <w:pPr>
-        <w:rPr>
-          <w:b/>
-          <w:bCs/>
-        </w:rPr>
-      </w:pPr>
-    </w:p>
-    <w:p/>
-    <w:p>
-      <w:pPr>
         <w:pStyle w:val="Ttulo5"/>
       </w:pPr>
-      <w:bookmarkStart w:id="2" w:name="_Toc209983133"/>
+      <w:bookmarkStart w:id="2" w:name="_Toc210163751"/>
       <w:r>
         <w:t>Introducción</w:t>
       </w:r>
@@ -1960,15 +2069,7 @@
       </w:r>
       <w:proofErr w:type="spellEnd"/>
       <w:r>
-        <w:t xml:space="preserve">: punto de entrada de la </w:t>
-      </w:r>
-      <w:proofErr w:type="gramStart"/>
-      <w:r>
-        <w:t>app</w:t>
-      </w:r>
-      <w:proofErr w:type="gramEnd"/>
-      <w:r>
-        <w:t>, gestiona permisos, Bluetooth y búsqueda de dispositivos.</w:t>
+        <w:t>: punto de entrada de la app, gestiona permisos, Bluetooth y búsqueda de dispositivos.</w:t>
       </w:r>
     </w:p>
     <w:p>
@@ -2050,7 +2151,7 @@
       <w:r>
         <w:t xml:space="preserve">: </w:t>
       </w:r>
-      <w:hyperlink r:id="rId15" w:history="1">
+      <w:hyperlink r:id="rId17" w:history="1">
         <w:r>
           <w:rPr>
             <w:rStyle w:val="Hipervnculo"/>
@@ -2074,7 +2175,7 @@
         <w:pStyle w:val="Ttulo5"/>
         <w:jc w:val="both"/>
       </w:pPr>
-      <w:bookmarkStart w:id="3" w:name="_Toc209983134"/>
+      <w:bookmarkStart w:id="3" w:name="_Toc210163752"/>
       <w:proofErr w:type="spellStart"/>
       <w:r>
         <w:t>MainActivity</w:t>
@@ -2134,7 +2235,6 @@
         <w:jc w:val="both"/>
       </w:pPr>
       <w:proofErr w:type="spellStart"/>
-      <w:proofErr w:type="gramStart"/>
       <w:r>
         <w:rPr>
           <w:b/>
@@ -2151,7 +2251,6 @@
         <w:t>(</w:t>
       </w:r>
       <w:proofErr w:type="spellStart"/>
-      <w:proofErr w:type="gramEnd"/>
       <w:r>
         <w:rPr>
           <w:b/>
@@ -2184,15 +2283,7 @@
         <w:t>)</w:t>
       </w:r>
       <w:r>
-        <w:t xml:space="preserve">: inicializa la </w:t>
-      </w:r>
-      <w:proofErr w:type="gramStart"/>
-      <w:r>
-        <w:t>app</w:t>
-      </w:r>
-      <w:proofErr w:type="gramEnd"/>
-      <w:r>
-        <w:t xml:space="preserve"> y activa Bluetooth.</w:t>
+        <w:t>: inicializa la app y activa Bluetooth.</w:t>
       </w:r>
     </w:p>
     <w:p>
@@ -2204,7 +2295,6 @@
         <w:jc w:val="both"/>
       </w:pPr>
       <w:proofErr w:type="spellStart"/>
-      <w:proofErr w:type="gramStart"/>
       <w:r>
         <w:rPr>
           <w:b/>
@@ -2218,15 +2308,7 @@
           <w:b/>
           <w:bCs/>
         </w:rPr>
-        <w:t>(</w:t>
-      </w:r>
-      <w:proofErr w:type="gramEnd"/>
-      <w:r>
-        <w:rPr>
-          <w:b/>
-          <w:bCs/>
-        </w:rPr>
-        <w:t>)</w:t>
+        <w:t>()</w:t>
       </w:r>
       <w:r>
         <w:t>: obtiene el adaptador y escáner BLE, solicita permisos en función de la versión de Android.</w:t>
@@ -2241,7 +2323,6 @@
         <w:jc w:val="both"/>
       </w:pPr>
       <w:proofErr w:type="spellStart"/>
-      <w:proofErr w:type="gramStart"/>
       <w:r>
         <w:rPr>
           <w:b/>
@@ -2255,15 +2336,7 @@
           <w:b/>
           <w:bCs/>
         </w:rPr>
-        <w:t>(</w:t>
-      </w:r>
-      <w:proofErr w:type="gramEnd"/>
-      <w:r>
-        <w:rPr>
-          <w:b/>
-          <w:bCs/>
-        </w:rPr>
-        <w:t>)</w:t>
+        <w:t>()</w:t>
       </w:r>
       <w:r>
         <w:t>: inicia un escaneo general de dispositivos BLE.</w:t>
@@ -2278,11 +2351,11 @@
         <w:jc w:val="both"/>
       </w:pPr>
       <w:proofErr w:type="spellStart"/>
-      <w:proofErr w:type="gramStart"/>
-      <w:r>
-        <w:rPr>
-          <w:b/>
-          <w:bCs/>
+      <w:r>
+        <w:rPr>
+          <w:b/>
+          <w:bCs/>
+          <w:highlight w:val="yellow"/>
         </w:rPr>
         <w:t>buscarEsteDispositivoBTLE</w:t>
       </w:r>
@@ -2291,15 +2364,16 @@
         <w:rPr>
           <w:b/>
           <w:bCs/>
+          <w:highlight w:val="yellow"/>
         </w:rPr>
         <w:t>(</w:t>
       </w:r>
       <w:proofErr w:type="spellStart"/>
-      <w:proofErr w:type="gramEnd"/>
-      <w:r>
-        <w:rPr>
-          <w:b/>
-          <w:bCs/>
+      <w:r>
+        <w:rPr>
+          <w:b/>
+          <w:bCs/>
+          <w:highlight w:val="yellow"/>
         </w:rPr>
         <w:t>String</w:t>
       </w:r>
@@ -2308,11 +2382,19 @@
         <w:rPr>
           <w:b/>
           <w:bCs/>
-        </w:rPr>
-        <w:t xml:space="preserve"> nombre)</w:t>
-      </w:r>
-      <w:r>
-        <w:t>: busca un dispositivo específico por su nombre y detiene el escaneo al encontrarlo.</w:t>
+          <w:highlight w:val="yellow"/>
+        </w:rPr>
+        <w:t xml:space="preserve"> nombre):</w:t>
+      </w:r>
+      <w:r>
+        <w:rPr>
+          <w:b/>
+          <w:bCs/>
+        </w:rPr>
+        <w:t xml:space="preserve"> </w:t>
+      </w:r>
+      <w:r>
+        <w:t>inicia un escaneo filtrado por nombre, procesa la trama iBeacon del dispositivo al detectarlo, envía sus datos al servidor y muestra avisos de recepción y pérdidas.</w:t>
       </w:r>
     </w:p>
     <w:p>
@@ -2324,7 +2406,6 @@
         <w:jc w:val="both"/>
       </w:pPr>
       <w:proofErr w:type="spellStart"/>
-      <w:proofErr w:type="gramStart"/>
       <w:r>
         <w:rPr>
           <w:b/>
@@ -2341,7 +2422,6 @@
         <w:t>(</w:t>
       </w:r>
       <w:proofErr w:type="spellStart"/>
-      <w:proofErr w:type="gramEnd"/>
       <w:r>
         <w:rPr>
           <w:b/>
@@ -2378,7 +2458,6 @@
         <w:jc w:val="both"/>
       </w:pPr>
       <w:proofErr w:type="spellStart"/>
-      <w:proofErr w:type="gramStart"/>
       <w:r>
         <w:rPr>
           <w:b/>
@@ -2392,15 +2471,7 @@
           <w:b/>
           <w:bCs/>
         </w:rPr>
-        <w:t>(</w:t>
-      </w:r>
-      <w:proofErr w:type="gramEnd"/>
-      <w:r>
-        <w:rPr>
-          <w:b/>
-          <w:bCs/>
-        </w:rPr>
-        <w:t>)</w:t>
+        <w:t>()</w:t>
       </w:r>
       <w:r>
         <w:t>: detiene el escaneo en curso.</w:t>
@@ -2415,7 +2486,6 @@
         <w:jc w:val="both"/>
       </w:pPr>
       <w:proofErr w:type="spellStart"/>
-      <w:proofErr w:type="gramStart"/>
       <w:r>
         <w:rPr>
           <w:b/>
@@ -2429,15 +2499,7 @@
           <w:b/>
           <w:bCs/>
         </w:rPr>
-        <w:t>(</w:t>
-      </w:r>
-      <w:proofErr w:type="gramEnd"/>
-      <w:r>
-        <w:rPr>
-          <w:b/>
-          <w:bCs/>
-        </w:rPr>
-        <w:t>View v)</w:t>
+        <w:t>(View v)</w:t>
       </w:r>
       <w:r>
         <w:t>: vinculado al botón que inicia un escaneo general.</w:t>
@@ -2452,7 +2514,6 @@
         <w:jc w:val="both"/>
       </w:pPr>
       <w:proofErr w:type="spellStart"/>
-      <w:proofErr w:type="gramStart"/>
       <w:r>
         <w:rPr>
           <w:b/>
@@ -2466,15 +2527,7 @@
           <w:b/>
           <w:bCs/>
         </w:rPr>
-        <w:t>(</w:t>
-      </w:r>
-      <w:proofErr w:type="gramEnd"/>
-      <w:r>
-        <w:rPr>
-          <w:b/>
-          <w:bCs/>
-        </w:rPr>
-        <w:t>View v)</w:t>
+        <w:t>(View v)</w:t>
       </w:r>
       <w:r>
         <w:t>: vinculado al botón que busca un dispositivo concreto.</w:t>
@@ -2489,7 +2542,6 @@
         <w:jc w:val="both"/>
       </w:pPr>
       <w:proofErr w:type="spellStart"/>
-      <w:proofErr w:type="gramStart"/>
       <w:r>
         <w:rPr>
           <w:b/>
@@ -2503,15 +2555,7 @@
           <w:b/>
           <w:bCs/>
         </w:rPr>
-        <w:t>(</w:t>
-      </w:r>
-      <w:proofErr w:type="gramEnd"/>
-      <w:r>
-        <w:rPr>
-          <w:b/>
-          <w:bCs/>
-        </w:rPr>
-        <w:t>View v)</w:t>
+        <w:t>(View v)</w:t>
       </w:r>
       <w:r>
         <w:t>: vinculado al botón que detiene la búsqueda.</w:t>
@@ -2552,38 +2596,7 @@
     </w:p>
     <w:p>
       <w:pPr>
-        <w:jc w:val="both"/>
-      </w:pPr>
-    </w:p>
-    <w:p>
-      <w:pPr>
-        <w:jc w:val="both"/>
-      </w:pPr>
-    </w:p>
-    <w:p>
-      <w:pPr>
-        <w:jc w:val="both"/>
-      </w:pPr>
-    </w:p>
-    <w:p>
-      <w:pPr>
-        <w:jc w:val="both"/>
-      </w:pPr>
-    </w:p>
-    <w:p>
-      <w:pPr>
-        <w:jc w:val="both"/>
-      </w:pPr>
-    </w:p>
-    <w:p>
-      <w:pPr>
-        <w:jc w:val="both"/>
-      </w:pPr>
-    </w:p>
-    <w:p>
-      <w:pPr>
         <w:keepNext/>
-        <w:jc w:val="both"/>
         <w:rPr>
           <w:noProof/>
         </w:rPr>
@@ -2599,10 +2612,10 @@
           <w:noProof/>
         </w:rPr>
         <w:drawing>
-          <wp:inline distT="0" distB="0" distL="0" distR="0" wp14:anchorId="5CB85F82" wp14:editId="774A05FF">
-            <wp:extent cx="6201065" cy="3232527"/>
-            <wp:effectExtent l="0" t="0" r="0" b="6350"/>
-            <wp:docPr id="2099588583" name="Imagen 4" descr="Diagrama, Escala de tiempo&#10;&#10;El contenido generado por IA puede ser incorrecto."/>
+          <wp:inline distT="0" distB="0" distL="0" distR="0" wp14:anchorId="2252B20A" wp14:editId="11CC2040">
+            <wp:extent cx="6369267" cy="3805882"/>
+            <wp:effectExtent l="0" t="0" r="0" b="4445"/>
+            <wp:docPr id="2010980493" name="Imagen 4" descr="Diagrama&#10;&#10;El contenido generado por IA puede ser incorrecto."/>
             <wp:cNvGraphicFramePr>
               <a:graphicFrameLocks xmlns:a="http://schemas.openxmlformats.org/drawingml/2006/main" noChangeAspect="1"/>
             </wp:cNvGraphicFramePr>
@@ -2610,18 +2623,18 @@
               <a:graphicData uri="http://schemas.openxmlformats.org/drawingml/2006/picture">
                 <pic:pic xmlns:pic="http://schemas.openxmlformats.org/drawingml/2006/picture">
                   <pic:nvPicPr>
-                    <pic:cNvPr id="2099588583" name="Imagen 4" descr="Diagrama, Escala de tiempo&#10;&#10;El contenido generado por IA puede ser incorrecto."/>
+                    <pic:cNvPr id="2010980493" name="Imagen 4" descr="Diagrama&#10;&#10;El contenido generado por IA puede ser incorrecto."/>
                     <pic:cNvPicPr/>
                   </pic:nvPicPr>
                   <pic:blipFill rotWithShape="1">
-                    <a:blip r:embed="rId16" cstate="print">
+                    <a:blip r:embed="rId18" cstate="print">
                       <a:extLst>
                         <a:ext uri="{28A0092B-C50C-407E-A947-70E740481C1C}">
                           <a14:useLocalDpi xmlns:a14="http://schemas.microsoft.com/office/drawing/2010/main" val="0"/>
                         </a:ext>
                       </a:extLst>
                     </a:blip>
-                    <a:srcRect l="3486" t="7757" r="4007" b="6779"/>
+                    <a:srcRect l="4782" t="6848" r="4590" b="6815"/>
                     <a:stretch>
                       <a:fillRect/>
                     </a:stretch>
@@ -2629,7 +2642,7 @@
                   <pic:spPr bwMode="auto">
                     <a:xfrm>
                       <a:off x="0" y="0"/>
-                      <a:ext cx="6220513" cy="3242665"/>
+                      <a:ext cx="6387920" cy="3817028"/>
                     </a:xfrm>
                     <a:prstGeom prst="rect">
                       <a:avLst/>
@@ -2655,7 +2668,7 @@
         <w:pStyle w:val="Descripcin"/>
         <w:jc w:val="center"/>
       </w:pPr>
-      <w:bookmarkStart w:id="4" w:name="_Toc209983137"/>
+      <w:bookmarkStart w:id="4" w:name="_Toc210163756"/>
       <w:r>
         <w:t xml:space="preserve">Ilustración </w:t>
       </w:r>
@@ -2682,7 +2695,7 @@
       </w:r>
       <w:proofErr w:type="spellStart"/>
       <w:r>
-        <w:t>MainActivity</w:t>
+        <w:t>MainAcitivity</w:t>
       </w:r>
       <w:bookmarkEnd w:id="4"/>
       <w:proofErr w:type="spellEnd"/>
@@ -2694,7 +2707,7 @@
         <w:pStyle w:val="Ttulo5"/>
         <w:jc w:val="both"/>
       </w:pPr>
-      <w:bookmarkStart w:id="5" w:name="_Toc209983135"/>
+      <w:bookmarkStart w:id="5" w:name="_Toc210163753"/>
       <w:r>
         <w:t>Clase Utilidades</w:t>
       </w:r>
@@ -2731,7 +2744,6 @@
         </w:numPr>
       </w:pPr>
       <w:proofErr w:type="spellStart"/>
-      <w:proofErr w:type="gramStart"/>
       <w:r>
         <w:rPr>
           <w:b/>
@@ -2748,7 +2760,6 @@
         <w:t>(</w:t>
       </w:r>
       <w:proofErr w:type="spellStart"/>
-      <w:proofErr w:type="gramEnd"/>
       <w:r>
         <w:rPr>
           <w:b/>
@@ -2776,7 +2787,6 @@
         </w:numPr>
       </w:pPr>
       <w:proofErr w:type="spellStart"/>
-      <w:proofErr w:type="gramStart"/>
       <w:r>
         <w:rPr>
           <w:b/>
@@ -2793,7 +2803,6 @@
         <w:t>(</w:t>
       </w:r>
       <w:proofErr w:type="spellStart"/>
-      <w:proofErr w:type="gramEnd"/>
       <w:r>
         <w:rPr>
           <w:b/>
@@ -2845,7 +2854,6 @@
         </w:numPr>
       </w:pPr>
       <w:proofErr w:type="spellStart"/>
-      <w:proofErr w:type="gramStart"/>
       <w:r>
         <w:rPr>
           <w:b/>
@@ -2859,15 +2867,7 @@
           <w:b/>
           <w:bCs/>
         </w:rPr>
-        <w:t>(</w:t>
-      </w:r>
-      <w:proofErr w:type="gramEnd"/>
-      <w:r>
-        <w:rPr>
-          <w:b/>
-          <w:bCs/>
-        </w:rPr>
-        <w:t xml:space="preserve">UUID </w:t>
+        <w:t xml:space="preserve">(UUID </w:t>
       </w:r>
       <w:proofErr w:type="spellStart"/>
       <w:r>
@@ -2905,7 +2905,6 @@
         </w:numPr>
       </w:pPr>
       <w:proofErr w:type="spellStart"/>
-      <w:proofErr w:type="gramStart"/>
       <w:r>
         <w:rPr>
           <w:b/>
@@ -2919,15 +2918,7 @@
           <w:b/>
           <w:bCs/>
         </w:rPr>
-        <w:t>(</w:t>
-      </w:r>
-      <w:proofErr w:type="gramEnd"/>
-      <w:r>
-        <w:rPr>
-          <w:b/>
-          <w:bCs/>
-        </w:rPr>
-        <w:t xml:space="preserve">UUID </w:t>
+        <w:t xml:space="preserve">(UUID </w:t>
       </w:r>
       <w:proofErr w:type="spellStart"/>
       <w:r>
@@ -2970,23 +2961,7 @@
           <w:b/>
           <w:bCs/>
         </w:rPr>
-        <w:t>(</w:t>
-      </w:r>
-      <w:proofErr w:type="gramStart"/>
-      <w:r>
-        <w:rPr>
-          <w:b/>
-          <w:bCs/>
-        </w:rPr>
-        <w:t>byte[</w:t>
-      </w:r>
-      <w:proofErr w:type="gramEnd"/>
-      <w:r>
-        <w:rPr>
-          <w:b/>
-          <w:bCs/>
-        </w:rPr>
-        <w:t>] bytes)</w:t>
+        <w:t>(byte[] bytes)</w:t>
       </w:r>
       <w:r>
         <w:t>: convierte un array de bytes a texto.</w:t>
@@ -3000,7 +2975,6 @@
         </w:numPr>
       </w:pPr>
       <w:proofErr w:type="spellStart"/>
-      <w:proofErr w:type="gramStart"/>
       <w:r>
         <w:rPr>
           <w:b/>
@@ -3017,7 +2991,6 @@
         <w:t>(</w:t>
       </w:r>
       <w:proofErr w:type="spellStart"/>
-      <w:proofErr w:type="gramEnd"/>
       <w:r>
         <w:rPr>
           <w:b/>
@@ -3114,23 +3087,7 @@
           <w:b/>
           <w:bCs/>
         </w:rPr>
-        <w:t>(</w:t>
-      </w:r>
-      <w:proofErr w:type="gramStart"/>
-      <w:r>
-        <w:rPr>
-          <w:b/>
-          <w:bCs/>
-        </w:rPr>
-        <w:t>byte[</w:t>
-      </w:r>
-      <w:proofErr w:type="gramEnd"/>
-      <w:r>
-        <w:rPr>
-          <w:b/>
-          <w:bCs/>
-        </w:rPr>
-        <w:t>] bytes)</w:t>
+        <w:t>(byte[] bytes)</w:t>
       </w:r>
       <w:r>
         <w:t>: convierte un array de bytes a entero.</w:t>
@@ -3157,23 +3114,7 @@
           <w:b/>
           <w:bCs/>
         </w:rPr>
-        <w:t>(</w:t>
-      </w:r>
-      <w:proofErr w:type="gramStart"/>
-      <w:r>
-        <w:rPr>
-          <w:b/>
-          <w:bCs/>
-        </w:rPr>
-        <w:t>byte[</w:t>
-      </w:r>
-      <w:proofErr w:type="gramEnd"/>
-      <w:r>
-        <w:rPr>
-          <w:b/>
-          <w:bCs/>
-        </w:rPr>
-        <w:t>] bytes)</w:t>
+        <w:t>(byte[] bytes)</w:t>
       </w:r>
       <w:r>
         <w:t xml:space="preserve">: convierte un array de bytes a </w:t>
@@ -3208,23 +3149,7 @@
           <w:b/>
           <w:bCs/>
         </w:rPr>
-        <w:t>(</w:t>
-      </w:r>
-      <w:proofErr w:type="gramStart"/>
-      <w:r>
-        <w:rPr>
-          <w:b/>
-          <w:bCs/>
-        </w:rPr>
-        <w:t>byte[</w:t>
-      </w:r>
-      <w:proofErr w:type="gramEnd"/>
-      <w:r>
-        <w:rPr>
-          <w:b/>
-          <w:bCs/>
-        </w:rPr>
-        <w:t>] bytes)</w:t>
+        <w:t>(byte[] bytes)</w:t>
       </w:r>
       <w:r>
         <w:t>: convierte manualmente bytes a entero controlando desbordamientos.</w:t>
@@ -3251,30 +3176,12 @@
           <w:b/>
           <w:bCs/>
         </w:rPr>
-        <w:t>(</w:t>
-      </w:r>
-      <w:proofErr w:type="gramStart"/>
-      <w:r>
-        <w:rPr>
-          <w:b/>
-          <w:bCs/>
-        </w:rPr>
-        <w:t>byte[</w:t>
-      </w:r>
-      <w:proofErr w:type="gramEnd"/>
-      <w:r>
-        <w:rPr>
-          <w:b/>
-          <w:bCs/>
-        </w:rPr>
-        <w:t>] bytes)</w:t>
+        <w:t>(byte[] bytes)</w:t>
       </w:r>
       <w:r>
         <w:t>: convierte bytes en una cadena hexadecimal legible.</w:t>
       </w:r>
     </w:p>
-    <w:p/>
-    <w:p/>
     <w:p/>
     <w:p/>
     <w:p/>
@@ -3311,7 +3218,7 @@
                     <pic:cNvPicPr/>
                   </pic:nvPicPr>
                   <pic:blipFill rotWithShape="1">
-                    <a:blip r:embed="rId17" cstate="print">
+                    <a:blip r:embed="rId19" cstate="print">
                       <a:extLst>
                         <a:ext uri="{28A0092B-C50C-407E-A947-70E740481C1C}">
                           <a14:useLocalDpi xmlns:a14="http://schemas.microsoft.com/office/drawing/2010/main" val="0"/>
@@ -3352,7 +3259,7 @@
         <w:pStyle w:val="Descripcin"/>
         <w:jc w:val="center"/>
       </w:pPr>
-      <w:bookmarkStart w:id="6" w:name="_Toc209983138"/>
+      <w:bookmarkStart w:id="6" w:name="_Toc210163757"/>
       <w:r>
         <w:t xml:space="preserve">Ilustración </w:t>
       </w:r>
@@ -3385,7 +3292,7 @@
         <w:pStyle w:val="Ttulo5"/>
         <w:jc w:val="both"/>
       </w:pPr>
-      <w:bookmarkStart w:id="7" w:name="_Toc209983136"/>
+      <w:bookmarkStart w:id="7" w:name="_Toc210163754"/>
       <w:r>
         <w:t xml:space="preserve">Clase </w:t>
       </w:r>
@@ -3422,6 +3329,12 @@
     </w:p>
     <w:p/>
     <w:p>
+      <w:pPr>
+        <w:rPr>
+          <w:b/>
+          <w:bCs/>
+        </w:rPr>
+      </w:pPr>
       <w:r>
         <w:rPr>
           <w:b/>
@@ -3430,6 +3343,7 @@
         <w:t>Atributos principales:</w:t>
       </w:r>
     </w:p>
+    <w:p/>
     <w:p>
       <w:pPr>
         <w:numPr>
@@ -3571,6 +3485,11 @@
     </w:p>
     <w:p>
       <w:pPr>
+        <w:ind w:left="720"/>
+      </w:pPr>
+    </w:p>
+    <w:p>
+      <w:pPr>
         <w:numPr>
           <w:ilvl w:val="0"/>
           <w:numId w:val="39"/>
@@ -3587,11 +3506,6 @@
     </w:p>
     <w:p>
       <w:pPr>
-        <w:ind w:left="720"/>
-      </w:pPr>
-    </w:p>
-    <w:p>
-      <w:pPr>
         <w:numPr>
           <w:ilvl w:val="0"/>
           <w:numId w:val="39"/>
@@ -3608,6 +3522,12 @@
     </w:p>
     <w:p/>
     <w:p>
+      <w:pPr>
+        <w:rPr>
+          <w:b/>
+          <w:bCs/>
+        </w:rPr>
+      </w:pPr>
       <w:r>
         <w:rPr>
           <w:b/>
@@ -3631,6 +3551,14 @@
         </w:rPr>
         <w:t>):</w:t>
       </w:r>
+    </w:p>
+    <w:p>
+      <w:pPr>
+        <w:rPr>
+          <w:b/>
+          <w:bCs/>
+        </w:rPr>
+      </w:pPr>
     </w:p>
     <w:p>
       <w:pPr>
@@ -3640,7 +3568,6 @@
         </w:numPr>
       </w:pPr>
       <w:proofErr w:type="spellStart"/>
-      <w:proofErr w:type="gramStart"/>
       <w:r>
         <w:rPr>
           <w:b/>
@@ -3654,15 +3581,7 @@
           <w:b/>
           <w:bCs/>
         </w:rPr>
-        <w:t>(</w:t>
-      </w:r>
-      <w:proofErr w:type="gramEnd"/>
-      <w:r>
-        <w:rPr>
-          <w:b/>
-          <w:bCs/>
-        </w:rPr>
-        <w:t>)</w:t>
+        <w:t>()</w:t>
       </w:r>
     </w:p>
     <w:p>
@@ -3673,7 +3592,6 @@
         </w:numPr>
       </w:pPr>
       <w:proofErr w:type="spellStart"/>
-      <w:proofErr w:type="gramStart"/>
       <w:r>
         <w:rPr>
           <w:b/>
@@ -3687,15 +3605,7 @@
           <w:b/>
           <w:bCs/>
         </w:rPr>
-        <w:t>(</w:t>
-      </w:r>
-      <w:proofErr w:type="gramEnd"/>
-      <w:r>
-        <w:rPr>
-          <w:b/>
-          <w:bCs/>
-        </w:rPr>
-        <w:t>)</w:t>
+        <w:t>()</w:t>
       </w:r>
     </w:p>
     <w:p>
@@ -3706,7 +3616,6 @@
         </w:numPr>
       </w:pPr>
       <w:proofErr w:type="spellStart"/>
-      <w:proofErr w:type="gramStart"/>
       <w:r>
         <w:rPr>
           <w:b/>
@@ -3720,15 +3629,7 @@
           <w:b/>
           <w:bCs/>
         </w:rPr>
-        <w:t>(</w:t>
-      </w:r>
-      <w:proofErr w:type="gramEnd"/>
-      <w:r>
-        <w:rPr>
-          <w:b/>
-          <w:bCs/>
-        </w:rPr>
-        <w:t>)</w:t>
+        <w:t>()</w:t>
       </w:r>
     </w:p>
     <w:p>
@@ -3739,7 +3640,6 @@
         </w:numPr>
       </w:pPr>
       <w:proofErr w:type="spellStart"/>
-      <w:proofErr w:type="gramStart"/>
       <w:r>
         <w:rPr>
           <w:b/>
@@ -3753,15 +3653,7 @@
           <w:b/>
           <w:bCs/>
         </w:rPr>
-        <w:t>(</w:t>
-      </w:r>
-      <w:proofErr w:type="gramEnd"/>
-      <w:r>
-        <w:rPr>
-          <w:b/>
-          <w:bCs/>
-        </w:rPr>
-        <w:t>)</w:t>
+        <w:t>()</w:t>
       </w:r>
     </w:p>
     <w:p>
@@ -3772,7 +3664,6 @@
         </w:numPr>
       </w:pPr>
       <w:proofErr w:type="spellStart"/>
-      <w:proofErr w:type="gramStart"/>
       <w:r>
         <w:rPr>
           <w:b/>
@@ -3786,15 +3677,7 @@
           <w:b/>
           <w:bCs/>
         </w:rPr>
-        <w:t>(</w:t>
-      </w:r>
-      <w:proofErr w:type="gramEnd"/>
-      <w:r>
-        <w:rPr>
-          <w:b/>
-          <w:bCs/>
-        </w:rPr>
-        <w:t>)</w:t>
+        <w:t>()</w:t>
       </w:r>
     </w:p>
     <w:p>
@@ -3805,7 +3688,6 @@
         </w:numPr>
       </w:pPr>
       <w:proofErr w:type="spellStart"/>
-      <w:proofErr w:type="gramStart"/>
       <w:r>
         <w:rPr>
           <w:b/>
@@ -3819,15 +3701,7 @@
           <w:b/>
           <w:bCs/>
         </w:rPr>
-        <w:t>(</w:t>
-      </w:r>
-      <w:proofErr w:type="gramEnd"/>
-      <w:r>
-        <w:rPr>
-          <w:b/>
-          <w:bCs/>
-        </w:rPr>
-        <w:t>)</w:t>
+        <w:t>()</w:t>
       </w:r>
     </w:p>
     <w:p>
@@ -3838,7 +3712,6 @@
         </w:numPr>
       </w:pPr>
       <w:proofErr w:type="spellStart"/>
-      <w:proofErr w:type="gramStart"/>
       <w:r>
         <w:rPr>
           <w:b/>
@@ -3852,15 +3725,7 @@
           <w:b/>
           <w:bCs/>
         </w:rPr>
-        <w:t>(</w:t>
-      </w:r>
-      <w:proofErr w:type="gramEnd"/>
-      <w:r>
-        <w:rPr>
-          <w:b/>
-          <w:bCs/>
-        </w:rPr>
-        <w:t>)</w:t>
+        <w:t>()</w:t>
       </w:r>
     </w:p>
     <w:p>
@@ -3871,7 +3736,6 @@
         </w:numPr>
       </w:pPr>
       <w:proofErr w:type="spellStart"/>
-      <w:proofErr w:type="gramStart"/>
       <w:r>
         <w:rPr>
           <w:b/>
@@ -3885,15 +3749,7 @@
           <w:b/>
           <w:bCs/>
         </w:rPr>
-        <w:t>(</w:t>
-      </w:r>
-      <w:proofErr w:type="gramEnd"/>
-      <w:r>
-        <w:rPr>
-          <w:b/>
-          <w:bCs/>
-        </w:rPr>
-        <w:t>)</w:t>
+        <w:t>()</w:t>
       </w:r>
     </w:p>
     <w:p>
@@ -3904,7 +3760,6 @@
         </w:numPr>
       </w:pPr>
       <w:proofErr w:type="spellStart"/>
-      <w:proofErr w:type="gramStart"/>
       <w:r>
         <w:rPr>
           <w:b/>
@@ -3918,15 +3773,7 @@
           <w:b/>
           <w:bCs/>
         </w:rPr>
-        <w:t>(</w:t>
-      </w:r>
-      <w:proofErr w:type="gramEnd"/>
-      <w:r>
-        <w:rPr>
-          <w:b/>
-          <w:bCs/>
-        </w:rPr>
-        <w:t>)</w:t>
+        <w:t>()</w:t>
       </w:r>
     </w:p>
     <w:p>
@@ -3937,7 +3784,6 @@
         </w:numPr>
       </w:pPr>
       <w:proofErr w:type="spellStart"/>
-      <w:proofErr w:type="gramStart"/>
       <w:r>
         <w:rPr>
           <w:b/>
@@ -3951,15 +3797,7 @@
           <w:b/>
           <w:bCs/>
         </w:rPr>
-        <w:t>(</w:t>
-      </w:r>
-      <w:proofErr w:type="gramEnd"/>
-      <w:r>
-        <w:rPr>
-          <w:b/>
-          <w:bCs/>
-        </w:rPr>
-        <w:t>)</w:t>
+        <w:t>()</w:t>
       </w:r>
     </w:p>
     <w:p>
@@ -3970,7 +3808,6 @@
         </w:numPr>
       </w:pPr>
       <w:proofErr w:type="spellStart"/>
-      <w:proofErr w:type="gramStart"/>
       <w:r>
         <w:rPr>
           <w:b/>
@@ -3984,15 +3821,7 @@
           <w:b/>
           <w:bCs/>
         </w:rPr>
-        <w:t>(</w:t>
-      </w:r>
-      <w:proofErr w:type="gramEnd"/>
-      <w:r>
-        <w:rPr>
-          <w:b/>
-          <w:bCs/>
-        </w:rPr>
-        <w:t>)</w:t>
+        <w:t>()</w:t>
       </w:r>
     </w:p>
     <w:p>
@@ -4037,23 +3866,7 @@
           <w:b/>
           <w:bCs/>
         </w:rPr>
-        <w:t>(</w:t>
-      </w:r>
-      <w:proofErr w:type="gramStart"/>
-      <w:r>
-        <w:rPr>
-          <w:b/>
-          <w:bCs/>
-        </w:rPr>
-        <w:t>byte[</w:t>
-      </w:r>
-      <w:proofErr w:type="gramEnd"/>
-      <w:r>
-        <w:rPr>
-          <w:b/>
-          <w:bCs/>
-        </w:rPr>
-        <w:t>] bytes)</w:t>
+        <w:t>(byte[] bytes)</w:t>
       </w:r>
       <w:r>
         <w:t>: recibe los bytes de la trama y extrae todos los campos.</w:t>
@@ -4091,7 +3904,7 @@
                     <pic:cNvPicPr/>
                   </pic:nvPicPr>
                   <pic:blipFill rotWithShape="1">
-                    <a:blip r:embed="rId18" cstate="print">
+                    <a:blip r:embed="rId20" cstate="print">
                       <a:extLst>
                         <a:ext uri="{28A0092B-C50C-407E-A947-70E740481C1C}">
                           <a14:useLocalDpi xmlns:a14="http://schemas.microsoft.com/office/drawing/2010/main" val="0"/>
@@ -4132,7 +3945,7 @@
         <w:pStyle w:val="Descripcin"/>
         <w:jc w:val="center"/>
       </w:pPr>
-      <w:bookmarkStart w:id="8" w:name="_Toc209983139"/>
+      <w:bookmarkStart w:id="8" w:name="_Toc210163758"/>
       <w:r>
         <w:t xml:space="preserve">Ilustración </w:t>
       </w:r>
@@ -4170,6 +3983,300 @@
     <w:p/>
     <w:p>
       <w:pPr>
+        <w:pStyle w:val="Ttulo5"/>
+        <w:jc w:val="both"/>
+      </w:pPr>
+      <w:bookmarkStart w:id="9" w:name="_Toc210163755"/>
+      <w:proofErr w:type="spellStart"/>
+      <w:r>
+        <w:t>L</w:t>
+      </w:r>
+      <w:r>
+        <w:t>ogicaFake</w:t>
+      </w:r>
+      <w:proofErr w:type="spellEnd"/>
+      <w:r>
+        <w:t xml:space="preserve"> (clase auxiliar creada por mí)</w:t>
+      </w:r>
+      <w:bookmarkEnd w:id="9"/>
+    </w:p>
+    <w:p>
+      <w:pPr>
+        <w:pStyle w:val="Ttulo5"/>
+        <w:jc w:val="both"/>
+      </w:pPr>
+    </w:p>
+    <w:p>
+      <w:pPr>
+        <w:jc w:val="both"/>
+      </w:pPr>
+      <w:r>
+        <w:t>Clase que actúa como capa de lógica para el envío de datos al servidor. Se encarga de construir un objeto JSON con la información recibida y realizar una petición HTTP POST a la API.</w:t>
+      </w:r>
+      <w:r>
+        <w:br/>
+        <w:t xml:space="preserve">Se ejecuta en un hilo independiente para no bloquear el hilo principal de la app (UI </w:t>
+      </w:r>
+      <w:proofErr w:type="spellStart"/>
+      <w:r>
+        <w:t>thread</w:t>
+      </w:r>
+      <w:proofErr w:type="spellEnd"/>
+      <w:r>
+        <w:t>).</w:t>
+      </w:r>
+    </w:p>
+    <w:p>
+      <w:pPr>
+        <w:jc w:val="both"/>
+      </w:pPr>
+      <w:r>
+        <w:t>Funciones principales:</w:t>
+      </w:r>
+    </w:p>
+    <w:p>
+      <w:pPr>
+        <w:jc w:val="both"/>
+      </w:pPr>
+    </w:p>
+    <w:p>
+      <w:pPr>
+        <w:numPr>
+          <w:ilvl w:val="0"/>
+          <w:numId w:val="42"/>
+        </w:numPr>
+        <w:jc w:val="both"/>
+      </w:pPr>
+      <w:proofErr w:type="spellStart"/>
+      <w:r>
+        <w:rPr>
+          <w:b/>
+          <w:bCs/>
+        </w:rPr>
+        <w:t>guardarMedicion</w:t>
+      </w:r>
+      <w:proofErr w:type="spellEnd"/>
+      <w:r>
+        <w:rPr>
+          <w:b/>
+          <w:bCs/>
+        </w:rPr>
+        <w:t>(</w:t>
+      </w:r>
+      <w:proofErr w:type="spellStart"/>
+      <w:r>
+        <w:rPr>
+          <w:b/>
+          <w:bCs/>
+        </w:rPr>
+        <w:t>String</w:t>
+      </w:r>
+      <w:proofErr w:type="spellEnd"/>
+      <w:r>
+        <w:rPr>
+          <w:b/>
+          <w:bCs/>
+        </w:rPr>
+        <w:t xml:space="preserve"> </w:t>
+      </w:r>
+      <w:proofErr w:type="spellStart"/>
+      <w:r>
+        <w:rPr>
+          <w:b/>
+          <w:bCs/>
+        </w:rPr>
+        <w:t>uuid</w:t>
+      </w:r>
+      <w:proofErr w:type="spellEnd"/>
+      <w:r>
+        <w:rPr>
+          <w:b/>
+          <w:bCs/>
+        </w:rPr>
+        <w:t xml:space="preserve">, </w:t>
+      </w:r>
+      <w:proofErr w:type="spellStart"/>
+      <w:r>
+        <w:rPr>
+          <w:b/>
+          <w:bCs/>
+        </w:rPr>
+        <w:t>int</w:t>
+      </w:r>
+      <w:proofErr w:type="spellEnd"/>
+      <w:r>
+        <w:rPr>
+          <w:b/>
+          <w:bCs/>
+        </w:rPr>
+        <w:t xml:space="preserve"> gas, </w:t>
+      </w:r>
+      <w:proofErr w:type="spellStart"/>
+      <w:r>
+        <w:rPr>
+          <w:b/>
+          <w:bCs/>
+        </w:rPr>
+        <w:t>int</w:t>
+      </w:r>
+      <w:proofErr w:type="spellEnd"/>
+      <w:r>
+        <w:rPr>
+          <w:b/>
+          <w:bCs/>
+        </w:rPr>
+        <w:t xml:space="preserve"> valor, </w:t>
+      </w:r>
+      <w:proofErr w:type="spellStart"/>
+      <w:r>
+        <w:rPr>
+          <w:b/>
+          <w:bCs/>
+        </w:rPr>
+        <w:t>int</w:t>
+      </w:r>
+      <w:proofErr w:type="spellEnd"/>
+      <w:r>
+        <w:rPr>
+          <w:b/>
+          <w:bCs/>
+        </w:rPr>
+        <w:t xml:space="preserve"> contador):</w:t>
+      </w:r>
+      <w:r>
+        <w:t xml:space="preserve"> genera un JSON con los datos de la medición (</w:t>
+      </w:r>
+      <w:proofErr w:type="spellStart"/>
+      <w:r>
+        <w:t>uuid</w:t>
+      </w:r>
+      <w:proofErr w:type="spellEnd"/>
+      <w:r>
+        <w:t>, gas, valor, contador), lo envía por POST a la API definida en API_URL, muestra logs de depuración y maneja posibles errores en la conexión.</w:t>
+      </w:r>
+    </w:p>
+    <w:p>
+      <w:pPr>
+        <w:jc w:val="both"/>
+      </w:pPr>
+    </w:p>
+    <w:p>
+      <w:pPr>
+        <w:jc w:val="both"/>
+        <w:rPr>
+          <w:noProof/>
+        </w:rPr>
+      </w:pPr>
+    </w:p>
+    <w:p>
+      <w:pPr>
+        <w:keepNext/>
+        <w:jc w:val="center"/>
+      </w:pPr>
+      <w:r>
+        <w:rPr>
+          <w:noProof/>
+        </w:rPr>
+        <w:drawing>
+          <wp:inline distT="0" distB="0" distL="0" distR="0" wp14:anchorId="0A76E1B8" wp14:editId="14BF8132">
+            <wp:extent cx="5902527" cy="2659174"/>
+            <wp:effectExtent l="0" t="0" r="3175" b="8255"/>
+            <wp:docPr id="751336152" name="Imagen 5" descr="Diagrama&#10;&#10;El contenido generado por IA puede ser incorrecto."/>
+            <wp:cNvGraphicFramePr>
+              <a:graphicFrameLocks xmlns:a="http://schemas.openxmlformats.org/drawingml/2006/main" noChangeAspect="1"/>
+            </wp:cNvGraphicFramePr>
+            <a:graphic xmlns:a="http://schemas.openxmlformats.org/drawingml/2006/main">
+              <a:graphicData uri="http://schemas.openxmlformats.org/drawingml/2006/picture">
+                <pic:pic xmlns:pic="http://schemas.openxmlformats.org/drawingml/2006/picture">
+                  <pic:nvPicPr>
+                    <pic:cNvPr id="751336152" name="Imagen 5" descr="Diagrama&#10;&#10;El contenido generado por IA puede ser incorrecto."/>
+                    <pic:cNvPicPr/>
+                  </pic:nvPicPr>
+                  <pic:blipFill rotWithShape="1">
+                    <a:blip r:embed="rId21" cstate="print">
+                      <a:extLst>
+                        <a:ext uri="{28A0092B-C50C-407E-A947-70E740481C1C}">
+                          <a14:useLocalDpi xmlns:a14="http://schemas.microsoft.com/office/drawing/2010/main" val="0"/>
+                        </a:ext>
+                      </a:extLst>
+                    </a:blip>
+                    <a:srcRect l="7538" t="14868" r="7524" b="14240"/>
+                    <a:stretch>
+                      <a:fillRect/>
+                    </a:stretch>
+                  </pic:blipFill>
+                  <pic:spPr bwMode="auto">
+                    <a:xfrm>
+                      <a:off x="0" y="0"/>
+                      <a:ext cx="5911727" cy="2663319"/>
+                    </a:xfrm>
+                    <a:prstGeom prst="rect">
+                      <a:avLst/>
+                    </a:prstGeom>
+                    <a:ln>
+                      <a:noFill/>
+                    </a:ln>
+                    <a:extLst>
+                      <a:ext uri="{53640926-AAD7-44D8-BBD7-CCE9431645EC}">
+                        <a14:shadowObscured xmlns:a14="http://schemas.microsoft.com/office/drawing/2010/main"/>
+                      </a:ext>
+                    </a:extLst>
+                  </pic:spPr>
+                </pic:pic>
+              </a:graphicData>
+            </a:graphic>
+          </wp:inline>
+        </w:drawing>
+      </w:r>
+    </w:p>
+    <w:p>
+      <w:pPr>
+        <w:pStyle w:val="Descripcin"/>
+        <w:jc w:val="center"/>
+      </w:pPr>
+      <w:bookmarkStart w:id="10" w:name="_Toc210163759"/>
+      <w:r>
+        <w:t xml:space="preserve">Ilustración </w:t>
+      </w:r>
+      <w:r>
+        <w:fldChar w:fldCharType="begin"/>
+      </w:r>
+      <w:r>
+        <w:instrText xml:space="preserve"> SEQ Ilustración \* ARABIC </w:instrText>
+      </w:r>
+      <w:r>
+        <w:fldChar w:fldCharType="separate"/>
+      </w:r>
+      <w:r>
+        <w:rPr>
+          <w:noProof/>
+        </w:rPr>
+        <w:t>4</w:t>
+      </w:r>
+      <w:r>
+        <w:fldChar w:fldCharType="end"/>
+      </w:r>
+      <w:r>
+        <w:t xml:space="preserve">: Diseño </w:t>
+      </w:r>
+      <w:proofErr w:type="spellStart"/>
+      <w:r>
+        <w:t>LogicaFake</w:t>
+      </w:r>
+      <w:bookmarkEnd w:id="10"/>
+      <w:proofErr w:type="spellEnd"/>
+    </w:p>
+    <w:p>
+      <w:pPr>
+        <w:jc w:val="both"/>
+      </w:pPr>
+    </w:p>
+    <w:p/>
+    <w:p/>
+    <w:p/>
+    <w:p/>
+    <w:p>
+      <w:pPr>
         <w:pStyle w:val="Descripcin"/>
         <w:rPr>
           <w:i w:val="0"/>
@@ -4178,11 +4285,11 @@
       </w:pPr>
     </w:p>
     <w:sectPr>
-      <w:headerReference w:type="default" r:id="rId19"/>
-      <w:footerReference w:type="even" r:id="rId20"/>
-      <w:footerReference w:type="default" r:id="rId21"/>
-      <w:headerReference w:type="first" r:id="rId22"/>
-      <w:footerReference w:type="first" r:id="rId23"/>
+      <w:headerReference w:type="default" r:id="rId22"/>
+      <w:footerReference w:type="even" r:id="rId23"/>
+      <w:footerReference w:type="default" r:id="rId24"/>
+      <w:headerReference w:type="first" r:id="rId25"/>
+      <w:footerReference w:type="first" r:id="rId26"/>
       <w:type w:val="continuous"/>
       <w:pgSz w:w="11906" w:h="16838" w:code="9"/>
       <w:pgMar w:top="1208" w:right="1151" w:bottom="1208" w:left="1151" w:header="1298" w:footer="720" w:gutter="0"/>
@@ -4586,12 +4693,161 @@
         <v:path o:extrusionok="f" gradientshapeok="t" o:connecttype="rect"/>
         <o:lock v:ext="edit" aspectratio="t"/>
       </v:shapetype>
-      <v:shape id="_x0000_i1057" type="#_x0000_t75" style="width:11.7pt;height:11.7pt;visibility:visible;mso-wrap-style:square" o:bullet="t">
+      <v:shape id="_x0000_i1043" type="#_x0000_t75" style="width:11.85pt;height:11.85pt;visibility:visible;mso-wrap-style:square" o:bullet="t">
         <v:imagedata r:id="rId1" o:title=""/>
       </v:shape>
     </w:pict>
   </w:numPicBullet>
   <w:abstractNum w:abstractNumId="0" w15:restartNumberingAfterBreak="0">
+    <w:nsid w:val="031E546B"/>
+    <w:multiLevelType w:val="multilevel"/>
+    <w:tmpl w:val="A118B51E"/>
+    <w:lvl w:ilvl="0">
+      <w:start w:val="1"/>
+      <w:numFmt w:val="bullet"/>
+      <w:lvlText w:val=""/>
+      <w:lvlJc w:val="left"/>
+      <w:pPr>
+        <w:tabs>
+          <w:tab w:val="num" w:pos="720"/>
+        </w:tabs>
+        <w:ind w:left="720" w:hanging="360"/>
+      </w:pPr>
+      <w:rPr>
+        <w:rFonts w:ascii="Symbol" w:hAnsi="Symbol" w:hint="default"/>
+        <w:sz w:val="20"/>
+      </w:rPr>
+    </w:lvl>
+    <w:lvl w:ilvl="1" w:tentative="1">
+      <w:start w:val="1"/>
+      <w:numFmt w:val="bullet"/>
+      <w:lvlText w:val="o"/>
+      <w:lvlJc w:val="left"/>
+      <w:pPr>
+        <w:tabs>
+          <w:tab w:val="num" w:pos="1440"/>
+        </w:tabs>
+        <w:ind w:left="1440" w:hanging="360"/>
+      </w:pPr>
+      <w:rPr>
+        <w:rFonts w:ascii="Courier New" w:hAnsi="Courier New" w:hint="default"/>
+        <w:sz w:val="20"/>
+      </w:rPr>
+    </w:lvl>
+    <w:lvl w:ilvl="2" w:tentative="1">
+      <w:start w:val="1"/>
+      <w:numFmt w:val="bullet"/>
+      <w:lvlText w:val=""/>
+      <w:lvlJc w:val="left"/>
+      <w:pPr>
+        <w:tabs>
+          <w:tab w:val="num" w:pos="2160"/>
+        </w:tabs>
+        <w:ind w:left="2160" w:hanging="360"/>
+      </w:pPr>
+      <w:rPr>
+        <w:rFonts w:ascii="Wingdings" w:hAnsi="Wingdings" w:hint="default"/>
+        <w:sz w:val="20"/>
+      </w:rPr>
+    </w:lvl>
+    <w:lvl w:ilvl="3" w:tentative="1">
+      <w:start w:val="1"/>
+      <w:numFmt w:val="bullet"/>
+      <w:lvlText w:val=""/>
+      <w:lvlJc w:val="left"/>
+      <w:pPr>
+        <w:tabs>
+          <w:tab w:val="num" w:pos="2880"/>
+        </w:tabs>
+        <w:ind w:left="2880" w:hanging="360"/>
+      </w:pPr>
+      <w:rPr>
+        <w:rFonts w:ascii="Wingdings" w:hAnsi="Wingdings" w:hint="default"/>
+        <w:sz w:val="20"/>
+      </w:rPr>
+    </w:lvl>
+    <w:lvl w:ilvl="4" w:tentative="1">
+      <w:start w:val="1"/>
+      <w:numFmt w:val="bullet"/>
+      <w:lvlText w:val=""/>
+      <w:lvlJc w:val="left"/>
+      <w:pPr>
+        <w:tabs>
+          <w:tab w:val="num" w:pos="3600"/>
+        </w:tabs>
+        <w:ind w:left="3600" w:hanging="360"/>
+      </w:pPr>
+      <w:rPr>
+        <w:rFonts w:ascii="Wingdings" w:hAnsi="Wingdings" w:hint="default"/>
+        <w:sz w:val="20"/>
+      </w:rPr>
+    </w:lvl>
+    <w:lvl w:ilvl="5" w:tentative="1">
+      <w:start w:val="1"/>
+      <w:numFmt w:val="bullet"/>
+      <w:lvlText w:val=""/>
+      <w:lvlJc w:val="left"/>
+      <w:pPr>
+        <w:tabs>
+          <w:tab w:val="num" w:pos="4320"/>
+        </w:tabs>
+        <w:ind w:left="4320" w:hanging="360"/>
+      </w:pPr>
+      <w:rPr>
+        <w:rFonts w:ascii="Wingdings" w:hAnsi="Wingdings" w:hint="default"/>
+        <w:sz w:val="20"/>
+      </w:rPr>
+    </w:lvl>
+    <w:lvl w:ilvl="6" w:tentative="1">
+      <w:start w:val="1"/>
+      <w:numFmt w:val="bullet"/>
+      <w:lvlText w:val=""/>
+      <w:lvlJc w:val="left"/>
+      <w:pPr>
+        <w:tabs>
+          <w:tab w:val="num" w:pos="5040"/>
+        </w:tabs>
+        <w:ind w:left="5040" w:hanging="360"/>
+      </w:pPr>
+      <w:rPr>
+        <w:rFonts w:ascii="Wingdings" w:hAnsi="Wingdings" w:hint="default"/>
+        <w:sz w:val="20"/>
+      </w:rPr>
+    </w:lvl>
+    <w:lvl w:ilvl="7" w:tentative="1">
+      <w:start w:val="1"/>
+      <w:numFmt w:val="bullet"/>
+      <w:lvlText w:val=""/>
+      <w:lvlJc w:val="left"/>
+      <w:pPr>
+        <w:tabs>
+          <w:tab w:val="num" w:pos="5760"/>
+        </w:tabs>
+        <w:ind w:left="5760" w:hanging="360"/>
+      </w:pPr>
+      <w:rPr>
+        <w:rFonts w:ascii="Wingdings" w:hAnsi="Wingdings" w:hint="default"/>
+        <w:sz w:val="20"/>
+      </w:rPr>
+    </w:lvl>
+    <w:lvl w:ilvl="8" w:tentative="1">
+      <w:start w:val="1"/>
+      <w:numFmt w:val="bullet"/>
+      <w:lvlText w:val=""/>
+      <w:lvlJc w:val="left"/>
+      <w:pPr>
+        <w:tabs>
+          <w:tab w:val="num" w:pos="6480"/>
+        </w:tabs>
+        <w:ind w:left="6480" w:hanging="360"/>
+      </w:pPr>
+      <w:rPr>
+        <w:rFonts w:ascii="Wingdings" w:hAnsi="Wingdings" w:hint="default"/>
+        <w:sz w:val="20"/>
+      </w:rPr>
+    </w:lvl>
+  </w:abstractNum>
+  <w:abstractNum w:abstractNumId="1" w15:restartNumberingAfterBreak="0">
     <w:nsid w:val="0376000C"/>
     <w:multiLevelType w:val="multilevel"/>
     <w:tmpl w:val="03727D28"/>
@@ -4740,7 +4996,7 @@
       </w:rPr>
     </w:lvl>
   </w:abstractNum>
-  <w:abstractNum w:abstractNumId="1" w15:restartNumberingAfterBreak="0">
+  <w:abstractNum w:abstractNumId="2" w15:restartNumberingAfterBreak="0">
     <w:nsid w:val="0650642B"/>
     <w:multiLevelType w:val="hybridMultilevel"/>
     <w:tmpl w:val="88D8467A"/>
@@ -4854,7 +5110,7 @@
       </w:rPr>
     </w:lvl>
   </w:abstractNum>
-  <w:abstractNum w:abstractNumId="2" w15:restartNumberingAfterBreak="0">
+  <w:abstractNum w:abstractNumId="3" w15:restartNumberingAfterBreak="0">
     <w:nsid w:val="06BC7FF8"/>
     <w:multiLevelType w:val="hybridMultilevel"/>
     <w:tmpl w:val="67386DE0"/>
@@ -4967,7 +5223,7 @@
       </w:rPr>
     </w:lvl>
   </w:abstractNum>
-  <w:abstractNum w:abstractNumId="3" w15:restartNumberingAfterBreak="0">
+  <w:abstractNum w:abstractNumId="4" w15:restartNumberingAfterBreak="0">
     <w:nsid w:val="0B2C4B54"/>
     <w:multiLevelType w:val="hybridMultilevel"/>
     <w:tmpl w:val="53F08136"/>
@@ -5080,7 +5336,7 @@
       </w:rPr>
     </w:lvl>
   </w:abstractNum>
-  <w:abstractNum w:abstractNumId="4" w15:restartNumberingAfterBreak="0">
+  <w:abstractNum w:abstractNumId="5" w15:restartNumberingAfterBreak="0">
     <w:nsid w:val="0F37572D"/>
     <w:multiLevelType w:val="multilevel"/>
     <w:tmpl w:val="41723D34"/>
@@ -5229,7 +5485,7 @@
       </w:rPr>
     </w:lvl>
   </w:abstractNum>
-  <w:abstractNum w:abstractNumId="5" w15:restartNumberingAfterBreak="0">
+  <w:abstractNum w:abstractNumId="6" w15:restartNumberingAfterBreak="0">
     <w:nsid w:val="19231538"/>
     <w:multiLevelType w:val="multilevel"/>
     <w:tmpl w:val="914A2852"/>
@@ -5378,7 +5634,7 @@
       </w:rPr>
     </w:lvl>
   </w:abstractNum>
-  <w:abstractNum w:abstractNumId="6" w15:restartNumberingAfterBreak="0">
+  <w:abstractNum w:abstractNumId="7" w15:restartNumberingAfterBreak="0">
     <w:nsid w:val="19440A58"/>
     <w:multiLevelType w:val="multilevel"/>
     <w:tmpl w:val="FC726A8C"/>
@@ -5527,7 +5783,7 @@
       </w:rPr>
     </w:lvl>
   </w:abstractNum>
-  <w:abstractNum w:abstractNumId="7" w15:restartNumberingAfterBreak="0">
+  <w:abstractNum w:abstractNumId="8" w15:restartNumberingAfterBreak="0">
     <w:nsid w:val="1A682BED"/>
     <w:multiLevelType w:val="multilevel"/>
     <w:tmpl w:val="E1AE76B4"/>
@@ -5676,7 +5932,7 @@
       </w:rPr>
     </w:lvl>
   </w:abstractNum>
-  <w:abstractNum w:abstractNumId="8" w15:restartNumberingAfterBreak="0">
+  <w:abstractNum w:abstractNumId="9" w15:restartNumberingAfterBreak="0">
     <w:nsid w:val="23692C8D"/>
     <w:multiLevelType w:val="hybridMultilevel"/>
     <w:tmpl w:val="37400E5E"/>
@@ -5789,7 +6045,7 @@
       </w:rPr>
     </w:lvl>
   </w:abstractNum>
-  <w:abstractNum w:abstractNumId="9" w15:restartNumberingAfterBreak="0">
+  <w:abstractNum w:abstractNumId="10" w15:restartNumberingAfterBreak="0">
     <w:nsid w:val="249346CB"/>
     <w:multiLevelType w:val="multilevel"/>
     <w:tmpl w:val="5F06E300"/>
@@ -5938,7 +6194,7 @@
       </w:rPr>
     </w:lvl>
   </w:abstractNum>
-  <w:abstractNum w:abstractNumId="10" w15:restartNumberingAfterBreak="0">
+  <w:abstractNum w:abstractNumId="11" w15:restartNumberingAfterBreak="0">
     <w:nsid w:val="257A7015"/>
     <w:multiLevelType w:val="hybridMultilevel"/>
     <w:tmpl w:val="9D0AFD82"/>
@@ -6024,7 +6280,7 @@
       </w:pPr>
     </w:lvl>
   </w:abstractNum>
-  <w:abstractNum w:abstractNumId="11" w15:restartNumberingAfterBreak="0">
+  <w:abstractNum w:abstractNumId="12" w15:restartNumberingAfterBreak="0">
     <w:nsid w:val="28C30430"/>
     <w:multiLevelType w:val="multilevel"/>
     <w:tmpl w:val="8D20ABA2"/>
@@ -6173,7 +6429,7 @@
       </w:rPr>
     </w:lvl>
   </w:abstractNum>
-  <w:abstractNum w:abstractNumId="12" w15:restartNumberingAfterBreak="0">
+  <w:abstractNum w:abstractNumId="13" w15:restartNumberingAfterBreak="0">
     <w:nsid w:val="2DC05195"/>
     <w:multiLevelType w:val="hybridMultilevel"/>
     <w:tmpl w:val="2C621CA6"/>
@@ -6286,7 +6542,7 @@
       </w:rPr>
     </w:lvl>
   </w:abstractNum>
-  <w:abstractNum w:abstractNumId="13" w15:restartNumberingAfterBreak="0">
+  <w:abstractNum w:abstractNumId="14" w15:restartNumberingAfterBreak="0">
     <w:nsid w:val="2E693674"/>
     <w:multiLevelType w:val="multilevel"/>
     <w:tmpl w:val="94E47D18"/>
@@ -6435,7 +6691,7 @@
       </w:rPr>
     </w:lvl>
   </w:abstractNum>
-  <w:abstractNum w:abstractNumId="14" w15:restartNumberingAfterBreak="0">
+  <w:abstractNum w:abstractNumId="15" w15:restartNumberingAfterBreak="0">
     <w:nsid w:val="2F5F04A8"/>
     <w:multiLevelType w:val="hybridMultilevel"/>
     <w:tmpl w:val="9A6E12C8"/>
@@ -6548,7 +6804,7 @@
       </w:rPr>
     </w:lvl>
   </w:abstractNum>
-  <w:abstractNum w:abstractNumId="15" w15:restartNumberingAfterBreak="0">
+  <w:abstractNum w:abstractNumId="16" w15:restartNumberingAfterBreak="0">
     <w:nsid w:val="3094675A"/>
     <w:multiLevelType w:val="multilevel"/>
     <w:tmpl w:val="7CDC884C"/>
@@ -6697,7 +6953,7 @@
       </w:rPr>
     </w:lvl>
   </w:abstractNum>
-  <w:abstractNum w:abstractNumId="16" w15:restartNumberingAfterBreak="0">
+  <w:abstractNum w:abstractNumId="17" w15:restartNumberingAfterBreak="0">
     <w:nsid w:val="32A4785C"/>
     <w:multiLevelType w:val="multilevel"/>
     <w:tmpl w:val="7AB858F8"/>
@@ -6846,7 +7102,7 @@
       </w:rPr>
     </w:lvl>
   </w:abstractNum>
-  <w:abstractNum w:abstractNumId="17" w15:restartNumberingAfterBreak="0">
+  <w:abstractNum w:abstractNumId="18" w15:restartNumberingAfterBreak="0">
     <w:nsid w:val="351F29B6"/>
     <w:multiLevelType w:val="hybridMultilevel"/>
     <w:tmpl w:val="AED0EA98"/>
@@ -6959,7 +7215,7 @@
       </w:rPr>
     </w:lvl>
   </w:abstractNum>
-  <w:abstractNum w:abstractNumId="18" w15:restartNumberingAfterBreak="0">
+  <w:abstractNum w:abstractNumId="19" w15:restartNumberingAfterBreak="0">
     <w:nsid w:val="35F81AD7"/>
     <w:multiLevelType w:val="multilevel"/>
     <w:tmpl w:val="C5584A70"/>
@@ -7108,7 +7364,7 @@
       </w:rPr>
     </w:lvl>
   </w:abstractNum>
-  <w:abstractNum w:abstractNumId="19" w15:restartNumberingAfterBreak="0">
+  <w:abstractNum w:abstractNumId="20" w15:restartNumberingAfterBreak="0">
     <w:nsid w:val="374E6055"/>
     <w:multiLevelType w:val="hybridMultilevel"/>
     <w:tmpl w:val="52E8097E"/>
@@ -7221,7 +7477,7 @@
       </w:rPr>
     </w:lvl>
   </w:abstractNum>
-  <w:abstractNum w:abstractNumId="20" w15:restartNumberingAfterBreak="0">
+  <w:abstractNum w:abstractNumId="21" w15:restartNumberingAfterBreak="0">
     <w:nsid w:val="3AB15DF4"/>
     <w:multiLevelType w:val="hybridMultilevel"/>
     <w:tmpl w:val="E1400CDE"/>
@@ -7334,7 +7590,7 @@
       </w:rPr>
     </w:lvl>
   </w:abstractNum>
-  <w:abstractNum w:abstractNumId="21" w15:restartNumberingAfterBreak="0">
+  <w:abstractNum w:abstractNumId="22" w15:restartNumberingAfterBreak="0">
     <w:nsid w:val="3B9A4589"/>
     <w:multiLevelType w:val="multilevel"/>
     <w:tmpl w:val="B89CCFF4"/>
@@ -7483,7 +7739,7 @@
       </w:rPr>
     </w:lvl>
   </w:abstractNum>
-  <w:abstractNum w:abstractNumId="22" w15:restartNumberingAfterBreak="0">
+  <w:abstractNum w:abstractNumId="23" w15:restartNumberingAfterBreak="0">
     <w:nsid w:val="3C6778EF"/>
     <w:multiLevelType w:val="hybridMultilevel"/>
     <w:tmpl w:val="7B76C7FE"/>
@@ -7596,7 +7852,7 @@
       </w:rPr>
     </w:lvl>
   </w:abstractNum>
-  <w:abstractNum w:abstractNumId="23" w15:restartNumberingAfterBreak="0">
+  <w:abstractNum w:abstractNumId="24" w15:restartNumberingAfterBreak="0">
     <w:nsid w:val="3F5D0CBF"/>
     <w:multiLevelType w:val="hybridMultilevel"/>
     <w:tmpl w:val="59F2EF76"/>
@@ -7709,7 +7965,7 @@
       </w:rPr>
     </w:lvl>
   </w:abstractNum>
-  <w:abstractNum w:abstractNumId="24" w15:restartNumberingAfterBreak="0">
+  <w:abstractNum w:abstractNumId="25" w15:restartNumberingAfterBreak="0">
     <w:nsid w:val="45046915"/>
     <w:multiLevelType w:val="hybridMultilevel"/>
     <w:tmpl w:val="3192234A"/>
@@ -7822,7 +8078,7 @@
       </w:rPr>
     </w:lvl>
   </w:abstractNum>
-  <w:abstractNum w:abstractNumId="25" w15:restartNumberingAfterBreak="0">
+  <w:abstractNum w:abstractNumId="26" w15:restartNumberingAfterBreak="0">
     <w:nsid w:val="4BD622BB"/>
     <w:multiLevelType w:val="multilevel"/>
     <w:tmpl w:val="0C40567E"/>
@@ -7971,7 +8227,7 @@
       </w:rPr>
     </w:lvl>
   </w:abstractNum>
-  <w:abstractNum w:abstractNumId="26" w15:restartNumberingAfterBreak="0">
+  <w:abstractNum w:abstractNumId="27" w15:restartNumberingAfterBreak="0">
     <w:nsid w:val="4CE076AC"/>
     <w:multiLevelType w:val="hybridMultilevel"/>
     <w:tmpl w:val="54A6F6A4"/>
@@ -8084,7 +8340,7 @@
       </w:rPr>
     </w:lvl>
   </w:abstractNum>
-  <w:abstractNum w:abstractNumId="27" w15:restartNumberingAfterBreak="0">
+  <w:abstractNum w:abstractNumId="28" w15:restartNumberingAfterBreak="0">
     <w:nsid w:val="4D94655F"/>
     <w:multiLevelType w:val="hybridMultilevel"/>
     <w:tmpl w:val="7A22EC7E"/>
@@ -8197,7 +8453,7 @@
       </w:rPr>
     </w:lvl>
   </w:abstractNum>
-  <w:abstractNum w:abstractNumId="28" w15:restartNumberingAfterBreak="0">
+  <w:abstractNum w:abstractNumId="29" w15:restartNumberingAfterBreak="0">
     <w:nsid w:val="4E7C2DE6"/>
     <w:multiLevelType w:val="hybridMultilevel"/>
     <w:tmpl w:val="08E6B878"/>
@@ -8310,7 +8566,7 @@
       </w:rPr>
     </w:lvl>
   </w:abstractNum>
-  <w:abstractNum w:abstractNumId="29" w15:restartNumberingAfterBreak="0">
+  <w:abstractNum w:abstractNumId="30" w15:restartNumberingAfterBreak="0">
     <w:nsid w:val="508537D7"/>
     <w:multiLevelType w:val="hybridMultilevel"/>
     <w:tmpl w:val="E6A4D09A"/>
@@ -8424,7 +8680,7 @@
       </w:rPr>
     </w:lvl>
   </w:abstractNum>
-  <w:abstractNum w:abstractNumId="30" w15:restartNumberingAfterBreak="0">
+  <w:abstractNum w:abstractNumId="31" w15:restartNumberingAfterBreak="0">
     <w:nsid w:val="50F041A5"/>
     <w:multiLevelType w:val="multilevel"/>
     <w:tmpl w:val="1A0802E0"/>
@@ -8573,7 +8829,7 @@
       </w:rPr>
     </w:lvl>
   </w:abstractNum>
-  <w:abstractNum w:abstractNumId="31" w15:restartNumberingAfterBreak="0">
+  <w:abstractNum w:abstractNumId="32" w15:restartNumberingAfterBreak="0">
     <w:nsid w:val="590671A2"/>
     <w:multiLevelType w:val="multilevel"/>
     <w:tmpl w:val="5B46E3C2"/>
@@ -8722,7 +8978,7 @@
       </w:rPr>
     </w:lvl>
   </w:abstractNum>
-  <w:abstractNum w:abstractNumId="32" w15:restartNumberingAfterBreak="0">
+  <w:abstractNum w:abstractNumId="33" w15:restartNumberingAfterBreak="0">
     <w:nsid w:val="5916630A"/>
     <w:multiLevelType w:val="multilevel"/>
     <w:tmpl w:val="64CAF820"/>
@@ -8871,7 +9127,7 @@
       </w:rPr>
     </w:lvl>
   </w:abstractNum>
-  <w:abstractNum w:abstractNumId="33" w15:restartNumberingAfterBreak="0">
+  <w:abstractNum w:abstractNumId="34" w15:restartNumberingAfterBreak="0">
     <w:nsid w:val="612E7AD8"/>
     <w:multiLevelType w:val="hybridMultilevel"/>
     <w:tmpl w:val="02BADEC4"/>
@@ -8984,7 +9240,7 @@
       </w:rPr>
     </w:lvl>
   </w:abstractNum>
-  <w:abstractNum w:abstractNumId="34" w15:restartNumberingAfterBreak="0">
+  <w:abstractNum w:abstractNumId="35" w15:restartNumberingAfterBreak="0">
     <w:nsid w:val="64F67A95"/>
     <w:multiLevelType w:val="hybridMultilevel"/>
     <w:tmpl w:val="FF842622"/>
@@ -9097,7 +9353,7 @@
       </w:rPr>
     </w:lvl>
   </w:abstractNum>
-  <w:abstractNum w:abstractNumId="35" w15:restartNumberingAfterBreak="0">
+  <w:abstractNum w:abstractNumId="36" w15:restartNumberingAfterBreak="0">
     <w:nsid w:val="6B47558E"/>
     <w:multiLevelType w:val="hybridMultilevel"/>
     <w:tmpl w:val="D8BAEE64"/>
@@ -9210,7 +9466,7 @@
       </w:rPr>
     </w:lvl>
   </w:abstractNum>
-  <w:abstractNum w:abstractNumId="36" w15:restartNumberingAfterBreak="0">
+  <w:abstractNum w:abstractNumId="37" w15:restartNumberingAfterBreak="0">
     <w:nsid w:val="70855EF7"/>
     <w:multiLevelType w:val="hybridMultilevel"/>
     <w:tmpl w:val="F16684C6"/>
@@ -9323,7 +9579,7 @@
       </w:rPr>
     </w:lvl>
   </w:abstractNum>
-  <w:abstractNum w:abstractNumId="37" w15:restartNumberingAfterBreak="0">
+  <w:abstractNum w:abstractNumId="38" w15:restartNumberingAfterBreak="0">
     <w:nsid w:val="72F6117A"/>
     <w:multiLevelType w:val="multilevel"/>
     <w:tmpl w:val="4D345D84"/>
@@ -9472,7 +9728,7 @@
       </w:rPr>
     </w:lvl>
   </w:abstractNum>
-  <w:abstractNum w:abstractNumId="38" w15:restartNumberingAfterBreak="0">
+  <w:abstractNum w:abstractNumId="39" w15:restartNumberingAfterBreak="0">
     <w:nsid w:val="73945030"/>
     <w:multiLevelType w:val="hybridMultilevel"/>
     <w:tmpl w:val="0A1ACFB2"/>
@@ -9586,7 +9842,7 @@
       </w:rPr>
     </w:lvl>
   </w:abstractNum>
-  <w:abstractNum w:abstractNumId="39" w15:restartNumberingAfterBreak="0">
+  <w:abstractNum w:abstractNumId="40" w15:restartNumberingAfterBreak="0">
     <w:nsid w:val="78D313D7"/>
     <w:multiLevelType w:val="multilevel"/>
     <w:tmpl w:val="8E5601DE"/>
@@ -9735,7 +9991,7 @@
       </w:rPr>
     </w:lvl>
   </w:abstractNum>
-  <w:abstractNum w:abstractNumId="40" w15:restartNumberingAfterBreak="0">
+  <w:abstractNum w:abstractNumId="41" w15:restartNumberingAfterBreak="0">
     <w:nsid w:val="78F63C66"/>
     <w:multiLevelType w:val="hybridMultilevel"/>
     <w:tmpl w:val="9552FBF4"/>
@@ -9849,127 +10105,130 @@
     </w:lvl>
   </w:abstractNum>
   <w:num w:numId="1" w16cid:durableId="1638416755">
+    <w:abstractNumId w:val="11"/>
+  </w:num>
+  <w:num w:numId="2" w16cid:durableId="1462111831">
+    <w:abstractNumId w:val="35"/>
+  </w:num>
+  <w:num w:numId="3" w16cid:durableId="1872179948">
+    <w:abstractNumId w:val="21"/>
+  </w:num>
+  <w:num w:numId="4" w16cid:durableId="871576308">
+    <w:abstractNumId w:val="2"/>
+  </w:num>
+  <w:num w:numId="5" w16cid:durableId="339280513">
+    <w:abstractNumId w:val="18"/>
+  </w:num>
+  <w:num w:numId="6" w16cid:durableId="155996282">
+    <w:abstractNumId w:val="38"/>
+  </w:num>
+  <w:num w:numId="7" w16cid:durableId="1586959195">
+    <w:abstractNumId w:val="25"/>
+  </w:num>
+  <w:num w:numId="8" w16cid:durableId="1899782517">
+    <w:abstractNumId w:val="9"/>
+  </w:num>
+  <w:num w:numId="9" w16cid:durableId="715660714">
+    <w:abstractNumId w:val="27"/>
+  </w:num>
+  <w:num w:numId="10" w16cid:durableId="160509499">
+    <w:abstractNumId w:val="20"/>
+  </w:num>
+  <w:num w:numId="11" w16cid:durableId="1842424950">
+    <w:abstractNumId w:val="39"/>
+  </w:num>
+  <w:num w:numId="12" w16cid:durableId="1436288895">
+    <w:abstractNumId w:val="30"/>
+  </w:num>
+  <w:num w:numId="13" w16cid:durableId="1518302651">
+    <w:abstractNumId w:val="17"/>
+  </w:num>
+  <w:num w:numId="14" w16cid:durableId="2121683810">
+    <w:abstractNumId w:val="19"/>
+  </w:num>
+  <w:num w:numId="15" w16cid:durableId="207228868">
+    <w:abstractNumId w:val="3"/>
+  </w:num>
+  <w:num w:numId="16" w16cid:durableId="1499615361">
+    <w:abstractNumId w:val="15"/>
+  </w:num>
+  <w:num w:numId="17" w16cid:durableId="2055539020">
+    <w:abstractNumId w:val="36"/>
+  </w:num>
+  <w:num w:numId="18" w16cid:durableId="1133406405">
+    <w:abstractNumId w:val="5"/>
+  </w:num>
+  <w:num w:numId="19" w16cid:durableId="1180968643">
+    <w:abstractNumId w:val="24"/>
+  </w:num>
+  <w:num w:numId="20" w16cid:durableId="1080520593">
+    <w:abstractNumId w:val="37"/>
+  </w:num>
+  <w:num w:numId="21" w16cid:durableId="485702515">
+    <w:abstractNumId w:val="22"/>
+  </w:num>
+  <w:num w:numId="22" w16cid:durableId="1681614766">
+    <w:abstractNumId w:val="23"/>
+  </w:num>
+  <w:num w:numId="23" w16cid:durableId="917397543">
+    <w:abstractNumId w:val="41"/>
+  </w:num>
+  <w:num w:numId="24" w16cid:durableId="481695827">
+    <w:abstractNumId w:val="29"/>
+  </w:num>
+  <w:num w:numId="25" w16cid:durableId="553271386">
+    <w:abstractNumId w:val="4"/>
+  </w:num>
+  <w:num w:numId="26" w16cid:durableId="2109695585">
+    <w:abstractNumId w:val="40"/>
+  </w:num>
+  <w:num w:numId="27" w16cid:durableId="118228849">
+    <w:abstractNumId w:val="13"/>
+  </w:num>
+  <w:num w:numId="28" w16cid:durableId="256402964">
+    <w:abstractNumId w:val="28"/>
+  </w:num>
+  <w:num w:numId="29" w16cid:durableId="1474249681">
+    <w:abstractNumId w:val="34"/>
+  </w:num>
+  <w:num w:numId="30" w16cid:durableId="2114128442">
     <w:abstractNumId w:val="10"/>
   </w:num>
-  <w:num w:numId="2" w16cid:durableId="1462111831">
-    <w:abstractNumId w:val="34"/>
+  <w:num w:numId="31" w16cid:durableId="1399093835">
+    <w:abstractNumId w:val="33"/>
   </w:num>
-  <w:num w:numId="3" w16cid:durableId="1872179948">
-    <w:abstractNumId w:val="20"/>
+  <w:num w:numId="32" w16cid:durableId="735250013">
+    <w:abstractNumId w:val="6"/>
   </w:num>
-  <w:num w:numId="4" w16cid:durableId="871576308">
+  <w:num w:numId="33" w16cid:durableId="2100364425">
     <w:abstractNumId w:val="1"/>
   </w:num>
-  <w:num w:numId="5" w16cid:durableId="339280513">
-    <w:abstractNumId w:val="17"/>
-  </w:num>
-  <w:num w:numId="6" w16cid:durableId="155996282">
-    <w:abstractNumId w:val="37"/>
-  </w:num>
-  <w:num w:numId="7" w16cid:durableId="1586959195">
-    <w:abstractNumId w:val="24"/>
-  </w:num>
-  <w:num w:numId="8" w16cid:durableId="1899782517">
+  <w:num w:numId="34" w16cid:durableId="575407841">
     <w:abstractNumId w:val="8"/>
   </w:num>
-  <w:num w:numId="9" w16cid:durableId="715660714">
+  <w:num w:numId="35" w16cid:durableId="1401640013">
     <w:abstractNumId w:val="26"/>
   </w:num>
-  <w:num w:numId="10" w16cid:durableId="160509499">
-    <w:abstractNumId w:val="19"/>
+  <w:num w:numId="36" w16cid:durableId="428888575">
+    <w:abstractNumId w:val="32"/>
   </w:num>
-  <w:num w:numId="11" w16cid:durableId="1842424950">
-    <w:abstractNumId w:val="38"/>
+  <w:num w:numId="37" w16cid:durableId="2128814603">
+    <w:abstractNumId w:val="12"/>
   </w:num>
-  <w:num w:numId="12" w16cid:durableId="1436288895">
-    <w:abstractNumId w:val="29"/>
+  <w:num w:numId="38" w16cid:durableId="1120882484">
+    <w:abstractNumId w:val="14"/>
   </w:num>
-  <w:num w:numId="13" w16cid:durableId="1518302651">
+  <w:num w:numId="39" w16cid:durableId="895704385">
     <w:abstractNumId w:val="16"/>
   </w:num>
-  <w:num w:numId="14" w16cid:durableId="2121683810">
-    <w:abstractNumId w:val="18"/>
+  <w:num w:numId="40" w16cid:durableId="1427456274">
+    <w:abstractNumId w:val="31"/>
   </w:num>
-  <w:num w:numId="15" w16cid:durableId="207228868">
-    <w:abstractNumId w:val="2"/>
-  </w:num>
-  <w:num w:numId="16" w16cid:durableId="1499615361">
-    <w:abstractNumId w:val="14"/>
-  </w:num>
-  <w:num w:numId="17" w16cid:durableId="2055539020">
-    <w:abstractNumId w:val="35"/>
-  </w:num>
-  <w:num w:numId="18" w16cid:durableId="1133406405">
-    <w:abstractNumId w:val="4"/>
-  </w:num>
-  <w:num w:numId="19" w16cid:durableId="1180968643">
-    <w:abstractNumId w:val="23"/>
-  </w:num>
-  <w:num w:numId="20" w16cid:durableId="1080520593">
-    <w:abstractNumId w:val="36"/>
-  </w:num>
-  <w:num w:numId="21" w16cid:durableId="485702515">
-    <w:abstractNumId w:val="21"/>
-  </w:num>
-  <w:num w:numId="22" w16cid:durableId="1681614766">
-    <w:abstractNumId w:val="22"/>
-  </w:num>
-  <w:num w:numId="23" w16cid:durableId="917397543">
-    <w:abstractNumId w:val="40"/>
-  </w:num>
-  <w:num w:numId="24" w16cid:durableId="481695827">
-    <w:abstractNumId w:val="28"/>
-  </w:num>
-  <w:num w:numId="25" w16cid:durableId="553271386">
-    <w:abstractNumId w:val="3"/>
-  </w:num>
-  <w:num w:numId="26" w16cid:durableId="2109695585">
-    <w:abstractNumId w:val="39"/>
-  </w:num>
-  <w:num w:numId="27" w16cid:durableId="118228849">
-    <w:abstractNumId w:val="12"/>
-  </w:num>
-  <w:num w:numId="28" w16cid:durableId="256402964">
-    <w:abstractNumId w:val="27"/>
-  </w:num>
-  <w:num w:numId="29" w16cid:durableId="1474249681">
-    <w:abstractNumId w:val="33"/>
-  </w:num>
-  <w:num w:numId="30" w16cid:durableId="2114128442">
-    <w:abstractNumId w:val="9"/>
-  </w:num>
-  <w:num w:numId="31" w16cid:durableId="1399093835">
-    <w:abstractNumId w:val="32"/>
-  </w:num>
-  <w:num w:numId="32" w16cid:durableId="735250013">
-    <w:abstractNumId w:val="5"/>
-  </w:num>
-  <w:num w:numId="33" w16cid:durableId="2100364425">
-    <w:abstractNumId w:val="0"/>
-  </w:num>
-  <w:num w:numId="34" w16cid:durableId="575407841">
+  <w:num w:numId="41" w16cid:durableId="252708330">
     <w:abstractNumId w:val="7"/>
   </w:num>
-  <w:num w:numId="35" w16cid:durableId="1401640013">
-    <w:abstractNumId w:val="25"/>
-  </w:num>
-  <w:num w:numId="36" w16cid:durableId="428888575">
-    <w:abstractNumId w:val="31"/>
-  </w:num>
-  <w:num w:numId="37" w16cid:durableId="2128814603">
-    <w:abstractNumId w:val="11"/>
-  </w:num>
-  <w:num w:numId="38" w16cid:durableId="1120882484">
-    <w:abstractNumId w:val="13"/>
-  </w:num>
-  <w:num w:numId="39" w16cid:durableId="895704385">
-    <w:abstractNumId w:val="15"/>
-  </w:num>
-  <w:num w:numId="40" w16cid:durableId="1427456274">
-    <w:abstractNumId w:val="30"/>
-  </w:num>
-  <w:num w:numId="41" w16cid:durableId="252708330">
-    <w:abstractNumId w:val="6"/>
+  <w:num w:numId="42" w16cid:durableId="1461342353">
+    <w:abstractNumId w:val="0"/>
   </w:num>
 </w:numbering>
 </file>
@@ -11996,10 +12255,6 @@
 </file>
 
 <file path=customXml/item1.xml><?xml version="1.0" encoding="utf-8"?>
-<b:Sources xmlns:b="http://schemas.openxmlformats.org/officeDocument/2006/bibliography" xmlns="http://schemas.openxmlformats.org/officeDocument/2006/bibliography" SelectedStyle="\APASixthEditionOfficeOnline.xsl" StyleName="APA" Version="6"/>
-</file>
-
-<file path=customXml/item2.xml><?xml version="1.0" encoding="utf-8"?>
 <ct:contentTypeSchema xmlns:ct="http://schemas.microsoft.com/office/2006/metadata/contentType" xmlns:ma="http://schemas.microsoft.com/office/2006/metadata/properties/metaAttributes" ct:_="" ma:_="" ma:contentTypeName="Document" ma:contentTypeID="0x01010079F111ED35F8CC479449609E8A0923A6" ma:contentTypeVersion="12" ma:contentTypeDescription="Create a new document." ma:contentTypeScope="" ma:versionID="fa6e671f1cd7e4d96ff9652be322dd5e">
   <xsd:schema xmlns:xsd="http://www.w3.org/2001/XMLSchema" xmlns:xs="http://www.w3.org/2001/XMLSchema" xmlns:p="http://schemas.microsoft.com/office/2006/metadata/properties" xmlns:ns2="71af3243-3dd4-4a8d-8c0d-dd76da1f02a5" xmlns:ns3="16c05727-aa75-4e4a-9b5f-8a80a1165891" targetNamespace="http://schemas.microsoft.com/office/2006/metadata/properties" ma:root="true" ma:fieldsID="4e2496f70b101db0b8013f30a071bbf7" ns2:_="" ns3:_="">
     <xsd:import namespace="71af3243-3dd4-4a8d-8c0d-dd76da1f02a5"/>
@@ -12220,7 +12475,20 @@
 </ct:contentTypeSchema>
 </file>
 
+<file path=customXml/item2.xml><?xml version="1.0" encoding="utf-8"?>
+<b:Sources xmlns:b="http://schemas.openxmlformats.org/officeDocument/2006/bibliography" xmlns="http://schemas.openxmlformats.org/officeDocument/2006/bibliography" SelectedStyle="\APASixthEditionOfficeOnline.xsl" StyleName="APA" Version="6"/>
+</file>
+
 <file path=customXml/item3.xml><?xml version="1.0" encoding="utf-8"?>
+<?mso-contentType ?>
+<FormTemplates xmlns="http://schemas.microsoft.com/sharepoint/v3/contenttype/forms">
+  <Display>DocumentLibraryForm</Display>
+  <Edit>DocumentLibraryForm</Edit>
+  <New>DocumentLibraryForm</New>
+</FormTemplates>
+</file>
+
+<file path=customXml/item4.xml><?xml version="1.0" encoding="utf-8"?>
 <p:properties xmlns:p="http://schemas.microsoft.com/office/2006/metadata/properties" xmlns:xsi="http://www.w3.org/2001/XMLSchema-instance" xmlns:pc="http://schemas.microsoft.com/office/infopath/2007/PartnerControls">
   <documentManagement>
     <Status xmlns="71af3243-3dd4-4a8d-8c0d-dd76da1f02a5">Not started</Status>
@@ -12229,24 +12497,7 @@
 </p:properties>
 </file>
 
-<file path=customXml/item4.xml><?xml version="1.0" encoding="utf-8"?>
-<?mso-contentType ?>
-<FormTemplates xmlns="http://schemas.microsoft.com/sharepoint/v3/contenttype/forms">
-  <Display>DocumentLibraryForm</Display>
-  <Edit>DocumentLibraryForm</Edit>
-  <New>DocumentLibraryForm</New>
-</FormTemplates>
-</file>
-
 <file path=customXml/itemProps1.xml><?xml version="1.0" encoding="utf-8"?>
-<ds:datastoreItem xmlns:ds="http://schemas.openxmlformats.org/officeDocument/2006/customXml" ds:itemID="{F285E809-D661-4107-A71F-85BA2DB45125}">
-  <ds:schemaRefs>
-    <ds:schemaRef ds:uri="http://schemas.openxmlformats.org/officeDocument/2006/bibliography"/>
-  </ds:schemaRefs>
-</ds:datastoreItem>
-</file>
-
-<file path=customXml/itemProps2.xml><?xml version="1.0" encoding="utf-8"?>
 <ds:datastoreItem xmlns:ds="http://schemas.openxmlformats.org/officeDocument/2006/customXml" ds:itemID="{E93743C1-E2CA-448E-8473-A1A0088A5E91}">
   <ds:schemaRefs>
     <ds:schemaRef ds:uri="http://schemas.microsoft.com/office/2006/metadata/contentType"/>
@@ -12265,7 +12516,23 @@
 </ds:datastoreItem>
 </file>
 
+<file path=customXml/itemProps2.xml><?xml version="1.0" encoding="utf-8"?>
+<ds:datastoreItem xmlns:ds="http://schemas.openxmlformats.org/officeDocument/2006/customXml" ds:itemID="{F285E809-D661-4107-A71F-85BA2DB45125}">
+  <ds:schemaRefs>
+    <ds:schemaRef ds:uri="http://schemas.openxmlformats.org/officeDocument/2006/bibliography"/>
+  </ds:schemaRefs>
+</ds:datastoreItem>
+</file>
+
 <file path=customXml/itemProps3.xml><?xml version="1.0" encoding="utf-8"?>
+<ds:datastoreItem xmlns:ds="http://schemas.openxmlformats.org/officeDocument/2006/customXml" ds:itemID="{CC3D28B6-CBC6-4BAB-A0D3-30FFE3240322}">
+  <ds:schemaRefs>
+    <ds:schemaRef ds:uri="http://schemas.microsoft.com/sharepoint/v3/contenttype/forms"/>
+  </ds:schemaRefs>
+</ds:datastoreItem>
+</file>
+
+<file path=customXml/itemProps4.xml><?xml version="1.0" encoding="utf-8"?>
 <ds:datastoreItem xmlns:ds="http://schemas.openxmlformats.org/officeDocument/2006/customXml" ds:itemID="{BC96E76E-6F9C-4958-AF84-0EA18A740B64}">
   <ds:schemaRefs>
     <ds:schemaRef ds:uri="http://schemas.microsoft.com/office/2006/metadata/properties"/>
@@ -12273,12 +12540,4 @@
     <ds:schemaRef ds:uri="71af3243-3dd4-4a8d-8c0d-dd76da1f02a5"/>
   </ds:schemaRefs>
 </ds:datastoreItem>
-</file>
-
-<file path=customXml/itemProps4.xml><?xml version="1.0" encoding="utf-8"?>
-<ds:datastoreItem xmlns:ds="http://schemas.openxmlformats.org/officeDocument/2006/customXml" ds:itemID="{CC3D28B6-CBC6-4BAB-A0D3-30FFE3240322}">
-  <ds:schemaRefs>
-    <ds:schemaRef ds:uri="http://schemas.microsoft.com/sharepoint/v3/contenttype/forms"/>
-  </ds:schemaRefs>
-</ds:datastoreItem>
 </file>
</xml_diff>